<commit_message>
MAJ1 Word les autres commits sont bidons
</commit_message>
<xml_diff>
--- a/PROJET DEV WEB.docx
+++ b/PROJET DEV WEB.docx
@@ -1,6 +1,6 @@
 
 <file path=word/document.xml><?xml version="1.0" encoding="utf-8"?>
-<w:document xmlns:wpc="http://schemas.microsoft.com/office/word/2010/wordprocessingCanvas" xmlns:cx="http://schemas.microsoft.com/office/drawing/2014/chartex" xmlns:cx1="http://schemas.microsoft.com/office/drawing/2015/9/8/chartex" xmlns:cx2="http://schemas.microsoft.com/office/drawing/2015/10/21/chartex" xmlns:cx3="http://schemas.microsoft.com/office/drawing/2016/5/9/chartex" xmlns:cx4="http://schemas.microsoft.com/office/drawing/2016/5/10/chartex" xmlns:cx5="http://schemas.microsoft.com/office/drawing/2016/5/11/chartex" xmlns:cx6="http://schemas.microsoft.com/office/drawing/2016/5/12/chartex" xmlns:cx7="http://schemas.microsoft.com/office/drawing/2016/5/13/chartex" xmlns:cx8="http://schemas.microsoft.com/office/drawing/2016/5/14/chartex" xmlns:mc="http://schemas.openxmlformats.org/markup-compatibility/2006" xmlns:aink="http://schemas.microsoft.com/office/drawing/2016/ink" xmlns:am3d="http://schemas.microsoft.com/office/drawing/2017/model3d" xmlns:o="urn:schemas-microsoft-com:office:office" xmlns:r="http://schemas.openxmlformats.org/officeDocument/2006/relationships" xmlns:m="http://schemas.openxmlformats.org/officeDocument/2006/math" xmlns:v="urn:schemas-microsoft-com:vml" xmlns:wp14="http://schemas.microsoft.com/office/word/2010/wordprocessingDrawing" xmlns:wp="http://schemas.openxmlformats.org/drawingml/2006/wordprocessingDrawing" xmlns:w10="urn:schemas-microsoft-com:office:word" xmlns:w="http://schemas.openxmlformats.org/wordprocessingml/2006/main" xmlns:w14="http://schemas.microsoft.com/office/word/2010/wordml" xmlns:w15="http://schemas.microsoft.com/office/word/2012/wordml" xmlns:w16cid="http://schemas.microsoft.com/office/word/2016/wordml/cid" xmlns:w16se="http://schemas.microsoft.com/office/word/2015/wordml/symex" xmlns:wpg="http://schemas.microsoft.com/office/word/2010/wordprocessingGroup" xmlns:wpi="http://schemas.microsoft.com/office/word/2010/wordprocessingInk" xmlns:wne="http://schemas.microsoft.com/office/word/2006/wordml" xmlns:wps="http://schemas.microsoft.com/office/word/2010/wordprocessingShape" mc:Ignorable="w14 w15 w16se w16cid wp14">
+<w:document xmlns:wpc="http://schemas.microsoft.com/office/word/2010/wordprocessingCanvas" xmlns:mo="http://schemas.microsoft.com/office/mac/office/2008/main" xmlns:mc="http://schemas.openxmlformats.org/markup-compatibility/2006" xmlns:mv="urn:schemas-microsoft-com:mac:vml" xmlns:o="urn:schemas-microsoft-com:office:office" xmlns:r="http://schemas.openxmlformats.org/officeDocument/2006/relationships" xmlns:m="http://schemas.openxmlformats.org/officeDocument/2006/math" xmlns:v="urn:schemas-microsoft-com:vml" xmlns:wp14="http://schemas.microsoft.com/office/word/2010/wordprocessingDrawing" xmlns:wp="http://schemas.openxmlformats.org/drawingml/2006/wordprocessingDrawing" xmlns:w10="urn:schemas-microsoft-com:office:word" xmlns:w="http://schemas.openxmlformats.org/wordprocessingml/2006/main" xmlns:w14="http://schemas.microsoft.com/office/word/2010/wordml" xmlns:w15="http://schemas.microsoft.com/office/word/2012/wordml" xmlns:wpg="http://schemas.microsoft.com/office/word/2010/wordprocessingGroup" xmlns:wpi="http://schemas.microsoft.com/office/word/2010/wordprocessingInk" xmlns:wne="http://schemas.microsoft.com/office/word/2006/wordml" xmlns:wps="http://schemas.microsoft.com/office/word/2010/wordprocessingShape" mc:Ignorable="w14 w15 wp14">
   <w:body>
     <w:p>
       <w:pPr>
@@ -11,8 +11,6 @@
           <w:u w:val="single"/>
         </w:rPr>
       </w:pPr>
-      <w:bookmarkStart w:id="0" w:name="_GoBack"/>
-      <w:bookmarkEnd w:id="0"/>
     </w:p>
     <w:p/>
     <w:p/>
@@ -66,9 +64,9 @@
       <w:pPr>
         <w:jc w:val="center"/>
         <w:rPr>
-          <w:rFonts w:ascii="TR2N" w:hAnsi="TR2N"/>
+          <w:rFonts w:ascii="Zapfino" w:hAnsi="Zapfino"/>
           <w:color w:val="7DFDFE"/>
-          <w:sz w:val="200"/>
+          <w:sz w:val="56"/>
           <w:szCs w:val="200"/>
           <w14:glow w14:rad="101600">
             <w14:srgbClr w14:val="7DFDFE">
@@ -94,10 +92,10 @@
       </w:pPr>
       <w:r>
         <w:rPr>
-          <w:rFonts w:ascii="TR2N" w:hAnsi="TR2N"/>
+          <w:rFonts w:ascii="Zapfino" w:hAnsi="Zapfino"/>
           <w:noProof/>
           <w:color w:val="7DFDFE"/>
-          <w:sz w:val="200"/>
+          <w:sz w:val="56"/>
           <w:szCs w:val="200"/>
           <w14:glow w14:rad="101600">
             <w14:srgbClr w14:val="7DFDFE">
@@ -135,6 +133,8 @@
     <w:p/>
     <w:p/>
     <w:p/>
+    <w:p/>
+    <w:p/>
     <w:p>
       <w:pPr>
         <w:pStyle w:val="Titre1"/>
@@ -159,19 +159,7 @@
           <w:rPr>
             <w:rStyle w:val="Lienhypertexte"/>
           </w:rPr>
-          <w:t>Grou</w:t>
-        </w:r>
-        <w:r>
-          <w:rPr>
-            <w:rStyle w:val="Lienhypertexte"/>
-          </w:rPr>
-          <w:t>p</w:t>
-        </w:r>
-        <w:r>
-          <w:rPr>
-            <w:rStyle w:val="Lienhypertexte"/>
-          </w:rPr>
-          <w:t>e </w:t>
+          <w:t>Groupe </w:t>
         </w:r>
       </w:hyperlink>
       <w:r>
@@ -223,32 +211,6 @@
           <w:numId w:val="7"/>
         </w:numPr>
       </w:pPr>
-      <w:hyperlink w:anchor="_Concept_:" w:history="1">
-        <w:r>
-          <w:rPr>
-            <w:rStyle w:val="Lienhypertexte"/>
-          </w:rPr>
-          <w:t>Concept</w:t>
-        </w:r>
-        <w:r>
-          <w:rPr>
-            <w:rStyle w:val="Lienhypertexte"/>
-          </w:rPr>
-          <w:t> </w:t>
-        </w:r>
-      </w:hyperlink>
-      <w:r>
-        <w:t>:</w:t>
-      </w:r>
-    </w:p>
-    <w:p>
-      <w:pPr>
-        <w:pStyle w:val="Titre2"/>
-        <w:numPr>
-          <w:ilvl w:val="0"/>
-          <w:numId w:val="7"/>
-        </w:numPr>
-      </w:pPr>
       <w:hyperlink w:anchor="_Conception_du_projet" w:history="1">
         <w:r>
           <w:rPr>
@@ -339,8 +301,8 @@
           <w:numId w:val="8"/>
         </w:numPr>
       </w:pPr>
-      <w:bookmarkStart w:id="1" w:name="_Groupe_:"/>
-      <w:bookmarkEnd w:id="1"/>
+      <w:bookmarkStart w:id="0" w:name="_Groupe_:"/>
+      <w:bookmarkEnd w:id="0"/>
       <w:r>
         <w:rPr>
           <w:rStyle w:val="Titre1Car"/>
@@ -353,49 +315,487 @@
       </w:r>
     </w:p>
     <w:p/>
-    <w:p>
-      <w:pPr>
-        <w:ind w:left="708" w:firstLine="708"/>
-      </w:pPr>
-      <w:r>
-        <w:rPr>
-          <w:noProof/>
-        </w:rPr>
-        <w:drawing>
-          <wp:inline distT="0" distB="0" distL="0" distR="0" wp14:anchorId="72EE9ABE" wp14:editId="3E985FCA">
-            <wp:extent cx="1403633" cy="1589956"/>
-            <wp:effectExtent l="0" t="0" r="6350" b="0"/>
-            <wp:docPr id="1" name="Image 1"/>
-            <wp:cNvGraphicFramePr>
-              <a:graphicFrameLocks xmlns:a="http://schemas.openxmlformats.org/drawingml/2006/main" noChangeAspect="1"/>
-            </wp:cNvGraphicFramePr>
-            <a:graphic xmlns:a="http://schemas.openxmlformats.org/drawingml/2006/main">
-              <a:graphicData uri="http://schemas.openxmlformats.org/drawingml/2006/picture">
-                <pic:pic xmlns:pic="http://schemas.openxmlformats.org/drawingml/2006/picture">
-                  <pic:nvPicPr>
-                    <pic:cNvPr id="1" name=""/>
-                    <pic:cNvPicPr/>
-                  </pic:nvPicPr>
-                  <pic:blipFill>
-                    <a:blip r:embed="rId5"/>
-                    <a:stretch>
-                      <a:fillRect/>
-                    </a:stretch>
-                  </pic:blipFill>
-                  <pic:spPr>
-                    <a:xfrm>
-                      <a:off x="0" y="0"/>
-                      <a:ext cx="1471011" cy="1666277"/>
-                    </a:xfrm>
-                    <a:prstGeom prst="rect">
-                      <a:avLst/>
-                    </a:prstGeom>
-                  </pic:spPr>
-                </pic:pic>
-              </a:graphicData>
-            </a:graphic>
-          </wp:inline>
-        </w:drawing>
+    <w:tbl>
+      <w:tblPr>
+        <w:tblStyle w:val="Grilledutableau"/>
+        <w:tblW w:w="0" w:type="auto"/>
+        <w:tblLook w:val="04A0" w:firstRow="1" w:lastRow="0" w:firstColumn="1" w:lastColumn="0" w:noHBand="0" w:noVBand="1"/>
+      </w:tblPr>
+      <w:tblGrid>
+        <w:gridCol w:w="4530"/>
+        <w:gridCol w:w="4530"/>
+      </w:tblGrid>
+      <w:tr>
+        <w:tc>
+          <w:tcPr>
+            <w:tcW w:w="4530" w:type="dxa"/>
+          </w:tcPr>
+          <w:p>
+            <w:pPr>
+              <w:jc w:val="center"/>
+            </w:pPr>
+          </w:p>
+          <w:p>
+            <w:pPr>
+              <w:jc w:val="center"/>
+            </w:pPr>
+            <w:r>
+              <w:drawing>
+                <wp:inline distT="0" distB="0" distL="0" distR="0" wp14:anchorId="0B01A0B2" wp14:editId="587E84EF">
+                  <wp:extent cx="1403633" cy="1589956"/>
+                  <wp:effectExtent l="76200" t="76200" r="146050" b="163195"/>
+                  <wp:docPr id="1" name="Image 1"/>
+                  <wp:cNvGraphicFramePr>
+                    <a:graphicFrameLocks xmlns:a="http://schemas.openxmlformats.org/drawingml/2006/main" noChangeAspect="1"/>
+                  </wp:cNvGraphicFramePr>
+                  <a:graphic xmlns:a="http://schemas.openxmlformats.org/drawingml/2006/main">
+                    <a:graphicData uri="http://schemas.openxmlformats.org/drawingml/2006/picture">
+                      <pic:pic xmlns:pic="http://schemas.openxmlformats.org/drawingml/2006/picture">
+                        <pic:nvPicPr>
+                          <pic:cNvPr id="1" name=""/>
+                          <pic:cNvPicPr/>
+                        </pic:nvPicPr>
+                        <pic:blipFill>
+                          <a:blip r:embed="rId5"/>
+                          <a:stretch>
+                            <a:fillRect/>
+                          </a:stretch>
+                        </pic:blipFill>
+                        <pic:spPr>
+                          <a:xfrm>
+                            <a:off x="0" y="0"/>
+                            <a:ext cx="1471011" cy="1666277"/>
+                          </a:xfrm>
+                          <a:prstGeom prst="rect">
+                            <a:avLst/>
+                          </a:prstGeom>
+                          <a:ln w="38100" cap="sq">
+                            <a:solidFill>
+                              <a:srgbClr val="000000"/>
+                            </a:solidFill>
+                            <a:prstDash val="solid"/>
+                            <a:miter lim="800000"/>
+                          </a:ln>
+                          <a:effectLst>
+                            <a:outerShdw blurRad="50800" dist="38100" dir="2700000" algn="tl" rotWithShape="0">
+                              <a:srgbClr val="000000">
+                                <a:alpha val="43000"/>
+                              </a:srgbClr>
+                            </a:outerShdw>
+                          </a:effectLst>
+                        </pic:spPr>
+                      </pic:pic>
+                    </a:graphicData>
+                  </a:graphic>
+                </wp:inline>
+              </w:drawing>
+            </w:r>
+          </w:p>
+          <w:p>
+            <w:pPr>
+              <w:jc w:val="center"/>
+            </w:pPr>
+            <w:r>
+              <w:t>BELLARIVA Bastien (B3 Dev)</w:t>
+            </w:r>
+          </w:p>
+          <w:p>
+            <w:pPr>
+              <w:jc w:val="center"/>
+            </w:pPr>
+          </w:p>
+        </w:tc>
+        <w:tc>
+          <w:tcPr>
+            <w:tcW w:w="4530" w:type="dxa"/>
+          </w:tcPr>
+          <w:p>
+            <w:pPr>
+              <w:jc w:val="center"/>
+            </w:pPr>
+          </w:p>
+          <w:p>
+            <w:pPr>
+              <w:jc w:val="center"/>
+            </w:pPr>
+            <w:r>
+              <w:drawing>
+                <wp:inline distT="0" distB="0" distL="0" distR="0" wp14:anchorId="616F89FE" wp14:editId="0F0DD2EE">
+                  <wp:extent cx="1304925" cy="1615621"/>
+                  <wp:effectExtent l="76200" t="76200" r="142875" b="162560"/>
+                  <wp:docPr id="10" name="Image 10"/>
+                  <wp:cNvGraphicFramePr>
+                    <a:graphicFrameLocks xmlns:a="http://schemas.openxmlformats.org/drawingml/2006/main" noChangeAspect="1"/>
+                  </wp:cNvGraphicFramePr>
+                  <a:graphic xmlns:a="http://schemas.openxmlformats.org/drawingml/2006/main">
+                    <a:graphicData uri="http://schemas.openxmlformats.org/drawingml/2006/picture">
+                      <pic:pic xmlns:pic="http://schemas.openxmlformats.org/drawingml/2006/picture">
+                        <pic:nvPicPr>
+                          <pic:cNvPr id="1" name=""/>
+                          <pic:cNvPicPr/>
+                        </pic:nvPicPr>
+                        <pic:blipFill>
+                          <a:blip r:embed="rId6"/>
+                          <a:stretch>
+                            <a:fillRect/>
+                          </a:stretch>
+                        </pic:blipFill>
+                        <pic:spPr>
+                          <a:xfrm>
+                            <a:off x="0" y="0"/>
+                            <a:ext cx="1334304" cy="1651995"/>
+                          </a:xfrm>
+                          <a:prstGeom prst="rect">
+                            <a:avLst/>
+                          </a:prstGeom>
+                          <a:ln w="38100" cap="sq">
+                            <a:solidFill>
+                              <a:srgbClr val="000000"/>
+                            </a:solidFill>
+                            <a:prstDash val="solid"/>
+                            <a:miter lim="800000"/>
+                          </a:ln>
+                          <a:effectLst>
+                            <a:outerShdw blurRad="50800" dist="38100" dir="2700000" algn="tl" rotWithShape="0">
+                              <a:srgbClr val="000000">
+                                <a:alpha val="43000"/>
+                              </a:srgbClr>
+                            </a:outerShdw>
+                          </a:effectLst>
+                        </pic:spPr>
+                      </pic:pic>
+                    </a:graphicData>
+                  </a:graphic>
+                </wp:inline>
+              </w:drawing>
+            </w:r>
+          </w:p>
+          <w:p>
+            <w:pPr>
+              <w:jc w:val="center"/>
+            </w:pPr>
+            <w:r>
+              <w:t>BONAL Arthur (B3 Réseau)</w:t>
+            </w:r>
+          </w:p>
+        </w:tc>
+      </w:tr>
+      <w:tr>
+        <w:tc>
+          <w:tcPr>
+            <w:tcW w:w="4530" w:type="dxa"/>
+          </w:tcPr>
+          <w:p>
+            <w:pPr>
+              <w:jc w:val="center"/>
+            </w:pPr>
+          </w:p>
+          <w:p>
+            <w:pPr>
+              <w:jc w:val="center"/>
+            </w:pPr>
+            <w:r>
+              <w:drawing>
+                <wp:inline distT="0" distB="0" distL="0" distR="0" wp14:anchorId="07F70DF0" wp14:editId="2BDE5222">
+                  <wp:extent cx="1351742" cy="1628010"/>
+                  <wp:effectExtent l="76200" t="76200" r="147320" b="150495"/>
+                  <wp:docPr id="17" name="Image 17"/>
+                  <wp:cNvGraphicFramePr>
+                    <a:graphicFrameLocks xmlns:a="http://schemas.openxmlformats.org/drawingml/2006/main" noChangeAspect="1"/>
+                  </wp:cNvGraphicFramePr>
+                  <a:graphic xmlns:a="http://schemas.openxmlformats.org/drawingml/2006/main">
+                    <a:graphicData uri="http://schemas.openxmlformats.org/drawingml/2006/picture">
+                      <pic:pic xmlns:pic="http://schemas.openxmlformats.org/drawingml/2006/picture">
+                        <pic:nvPicPr>
+                          <pic:cNvPr id="1" name=""/>
+                          <pic:cNvPicPr/>
+                        </pic:nvPicPr>
+                        <pic:blipFill>
+                          <a:blip r:embed="rId7"/>
+                          <a:stretch>
+                            <a:fillRect/>
+                          </a:stretch>
+                        </pic:blipFill>
+                        <pic:spPr>
+                          <a:xfrm>
+                            <a:off x="0" y="0"/>
+                            <a:ext cx="1383747" cy="1666556"/>
+                          </a:xfrm>
+                          <a:prstGeom prst="rect">
+                            <a:avLst/>
+                          </a:prstGeom>
+                          <a:ln w="38100" cap="sq">
+                            <a:solidFill>
+                              <a:srgbClr val="000000"/>
+                            </a:solidFill>
+                            <a:prstDash val="solid"/>
+                            <a:miter lim="800000"/>
+                          </a:ln>
+                          <a:effectLst>
+                            <a:outerShdw blurRad="50800" dist="38100" dir="2700000" algn="tl" rotWithShape="0">
+                              <a:srgbClr val="000000">
+                                <a:alpha val="43000"/>
+                              </a:srgbClr>
+                            </a:outerShdw>
+                          </a:effectLst>
+                        </pic:spPr>
+                      </pic:pic>
+                    </a:graphicData>
+                  </a:graphic>
+                </wp:inline>
+              </w:drawing>
+            </w:r>
+          </w:p>
+          <w:p>
+            <w:pPr>
+              <w:jc w:val="center"/>
+            </w:pPr>
+            <w:r>
+              <w:t>DANIEL Arthur (B3 Dev)</w:t>
+            </w:r>
+          </w:p>
+          <w:p>
+            <w:pPr>
+              <w:jc w:val="center"/>
+            </w:pPr>
+          </w:p>
+        </w:tc>
+        <w:tc>
+          <w:tcPr>
+            <w:tcW w:w="4530" w:type="dxa"/>
+          </w:tcPr>
+          <w:p>
+            <w:pPr>
+              <w:jc w:val="center"/>
+            </w:pPr>
+          </w:p>
+          <w:p>
+            <w:pPr>
+              <w:jc w:val="center"/>
+            </w:pPr>
+            <w:r>
+              <w:drawing>
+                <wp:inline distT="0" distB="0" distL="0" distR="0" wp14:anchorId="29DE5F1B" wp14:editId="52F350E5">
+                  <wp:extent cx="1588720" cy="1617961"/>
+                  <wp:effectExtent l="76200" t="76200" r="164465" b="160655"/>
+                  <wp:docPr id="18" name="Image 18"/>
+                  <wp:cNvGraphicFramePr>
+                    <a:graphicFrameLocks xmlns:a="http://schemas.openxmlformats.org/drawingml/2006/main" noChangeAspect="1"/>
+                  </wp:cNvGraphicFramePr>
+                  <a:graphic xmlns:a="http://schemas.openxmlformats.org/drawingml/2006/main">
+                    <a:graphicData uri="http://schemas.openxmlformats.org/drawingml/2006/picture">
+                      <pic:pic xmlns:pic="http://schemas.openxmlformats.org/drawingml/2006/picture">
+                        <pic:nvPicPr>
+                          <pic:cNvPr id="1" name=""/>
+                          <pic:cNvPicPr/>
+                        </pic:nvPicPr>
+                        <pic:blipFill>
+                          <a:blip r:embed="rId8"/>
+                          <a:stretch>
+                            <a:fillRect/>
+                          </a:stretch>
+                        </pic:blipFill>
+                        <pic:spPr>
+                          <a:xfrm>
+                            <a:off x="0" y="0"/>
+                            <a:ext cx="1630964" cy="1660982"/>
+                          </a:xfrm>
+                          <a:prstGeom prst="rect">
+                            <a:avLst/>
+                          </a:prstGeom>
+                          <a:ln w="38100" cap="sq">
+                            <a:solidFill>
+                              <a:srgbClr val="000000"/>
+                            </a:solidFill>
+                            <a:prstDash val="solid"/>
+                            <a:miter lim="800000"/>
+                          </a:ln>
+                          <a:effectLst>
+                            <a:outerShdw blurRad="50800" dist="38100" dir="2700000" algn="tl" rotWithShape="0">
+                              <a:srgbClr val="000000">
+                                <a:alpha val="43000"/>
+                              </a:srgbClr>
+                            </a:outerShdw>
+                          </a:effectLst>
+                        </pic:spPr>
+                      </pic:pic>
+                    </a:graphicData>
+                  </a:graphic>
+                </wp:inline>
+              </w:drawing>
+            </w:r>
+          </w:p>
+          <w:p>
+            <w:pPr>
+              <w:jc w:val="center"/>
+            </w:pPr>
+            <w:r>
+              <w:t>JOUANJAN Eliot (B3 Dev)</w:t>
+            </w:r>
+          </w:p>
+        </w:tc>
+      </w:tr>
+      <w:tr>
+        <w:tc>
+          <w:tcPr>
+            <w:tcW w:w="4530" w:type="dxa"/>
+          </w:tcPr>
+          <w:p>
+            <w:pPr>
+              <w:jc w:val="center"/>
+            </w:pPr>
+          </w:p>
+          <w:p>
+            <w:pPr>
+              <w:jc w:val="center"/>
+            </w:pPr>
+            <w:r>
+              <w:drawing>
+                <wp:inline distT="0" distB="0" distL="0" distR="0" wp14:anchorId="1202A692" wp14:editId="0ABCD854">
+                  <wp:extent cx="1271346" cy="1513840"/>
+                  <wp:effectExtent l="76200" t="76200" r="151130" b="162560"/>
+                  <wp:docPr id="19" name="Image 19"/>
+                  <wp:cNvGraphicFramePr>
+                    <a:graphicFrameLocks xmlns:a="http://schemas.openxmlformats.org/drawingml/2006/main" noChangeAspect="1"/>
+                  </wp:cNvGraphicFramePr>
+                  <a:graphic xmlns:a="http://schemas.openxmlformats.org/drawingml/2006/main">
+                    <a:graphicData uri="http://schemas.openxmlformats.org/drawingml/2006/picture">
+                      <pic:pic xmlns:pic="http://schemas.openxmlformats.org/drawingml/2006/picture">
+                        <pic:nvPicPr>
+                          <pic:cNvPr id="1" name=""/>
+                          <pic:cNvPicPr/>
+                        </pic:nvPicPr>
+                        <pic:blipFill>
+                          <a:blip r:embed="rId9"/>
+                          <a:stretch>
+                            <a:fillRect/>
+                          </a:stretch>
+                        </pic:blipFill>
+                        <pic:spPr>
+                          <a:xfrm>
+                            <a:off x="0" y="0"/>
+                            <a:ext cx="1306121" cy="1555248"/>
+                          </a:xfrm>
+                          <a:prstGeom prst="rect">
+                            <a:avLst/>
+                          </a:prstGeom>
+                          <a:ln w="38100" cap="sq">
+                            <a:solidFill>
+                              <a:srgbClr val="000000"/>
+                            </a:solidFill>
+                            <a:prstDash val="solid"/>
+                            <a:miter lim="800000"/>
+                          </a:ln>
+                          <a:effectLst>
+                            <a:outerShdw blurRad="50800" dist="38100" dir="2700000" algn="tl" rotWithShape="0">
+                              <a:srgbClr val="000000">
+                                <a:alpha val="43000"/>
+                              </a:srgbClr>
+                            </a:outerShdw>
+                          </a:effectLst>
+                        </pic:spPr>
+                      </pic:pic>
+                    </a:graphicData>
+                  </a:graphic>
+                </wp:inline>
+              </w:drawing>
+            </w:r>
+          </w:p>
+          <w:p>
+            <w:pPr>
+              <w:jc w:val="center"/>
+            </w:pPr>
+            <w:r>
+              <w:t>HERVIEU Damien (B3 Dev)</w:t>
+            </w:r>
+          </w:p>
+          <w:p>
+            <w:pPr>
+              <w:jc w:val="center"/>
+            </w:pPr>
+          </w:p>
+        </w:tc>
+        <w:tc>
+          <w:tcPr>
+            <w:tcW w:w="4530" w:type="dxa"/>
+          </w:tcPr>
+          <w:p>
+            <w:pPr>
+              <w:jc w:val="center"/>
+            </w:pPr>
+          </w:p>
+          <w:p>
+            <w:pPr>
+              <w:jc w:val="center"/>
+            </w:pPr>
+            <w:r>
+              <w:drawing>
+                <wp:inline distT="0" distB="0" distL="0" distR="0" wp14:anchorId="3F162C9A" wp14:editId="50B9EE48">
+                  <wp:extent cx="1459389" cy="1506694"/>
+                  <wp:effectExtent l="76200" t="76200" r="140970" b="144780"/>
+                  <wp:docPr id="20" name="Image 20"/>
+                  <wp:cNvGraphicFramePr>
+                    <a:graphicFrameLocks xmlns:a="http://schemas.openxmlformats.org/drawingml/2006/main" noChangeAspect="1"/>
+                  </wp:cNvGraphicFramePr>
+                  <a:graphic xmlns:a="http://schemas.openxmlformats.org/drawingml/2006/main">
+                    <a:graphicData uri="http://schemas.openxmlformats.org/drawingml/2006/picture">
+                      <pic:pic xmlns:pic="http://schemas.openxmlformats.org/drawingml/2006/picture">
+                        <pic:nvPicPr>
+                          <pic:cNvPr id="1" name=""/>
+                          <pic:cNvPicPr/>
+                        </pic:nvPicPr>
+                        <pic:blipFill>
+                          <a:blip r:embed="rId10"/>
+                          <a:stretch>
+                            <a:fillRect/>
+                          </a:stretch>
+                        </pic:blipFill>
+                        <pic:spPr>
+                          <a:xfrm>
+                            <a:off x="0" y="0"/>
+                            <a:ext cx="1509082" cy="1557998"/>
+                          </a:xfrm>
+                          <a:prstGeom prst="rect">
+                            <a:avLst/>
+                          </a:prstGeom>
+                          <a:ln w="38100" cap="sq">
+                            <a:solidFill>
+                              <a:srgbClr val="000000"/>
+                            </a:solidFill>
+                            <a:prstDash val="solid"/>
+                            <a:miter lim="800000"/>
+                          </a:ln>
+                          <a:effectLst>
+                            <a:outerShdw blurRad="50800" dist="38100" dir="2700000" algn="tl" rotWithShape="0">
+                              <a:srgbClr val="000000">
+                                <a:alpha val="43000"/>
+                              </a:srgbClr>
+                            </a:outerShdw>
+                          </a:effectLst>
+                        </pic:spPr>
+                      </pic:pic>
+                    </a:graphicData>
+                  </a:graphic>
+                </wp:inline>
+              </w:drawing>
+            </w:r>
+          </w:p>
+          <w:p>
+            <w:pPr>
+              <w:jc w:val="center"/>
+            </w:pPr>
+            <w:r>
+              <w:t>POIROT Gabriel (B3 Dev)</w:t>
+            </w:r>
+          </w:p>
+        </w:tc>
+      </w:tr>
+    </w:tbl>
+    <w:p/>
+    <w:p/>
+    <w:p>
+      <w:r>
+        <w:t xml:space="preserve">                   </w:t>
       </w:r>
       <w:r>
         <w:tab/>
@@ -405,46 +805,6 @@
       </w:r>
       <w:r>
         <w:tab/>
-      </w:r>
-      <w:r>
-        <w:rPr>
-          <w:noProof/>
-        </w:rPr>
-        <w:drawing>
-          <wp:inline distT="0" distB="0" distL="0" distR="0" wp14:anchorId="06262AB3" wp14:editId="5E9198E8">
-            <wp:extent cx="1304925" cy="1615621"/>
-            <wp:effectExtent l="0" t="0" r="0" b="3810"/>
-            <wp:docPr id="10" name="Image 10"/>
-            <wp:cNvGraphicFramePr>
-              <a:graphicFrameLocks xmlns:a="http://schemas.openxmlformats.org/drawingml/2006/main" noChangeAspect="1"/>
-            </wp:cNvGraphicFramePr>
-            <a:graphic xmlns:a="http://schemas.openxmlformats.org/drawingml/2006/main">
-              <a:graphicData uri="http://schemas.openxmlformats.org/drawingml/2006/picture">
-                <pic:pic xmlns:pic="http://schemas.openxmlformats.org/drawingml/2006/picture">
-                  <pic:nvPicPr>
-                    <pic:cNvPr id="1" name=""/>
-                    <pic:cNvPicPr/>
-                  </pic:nvPicPr>
-                  <pic:blipFill>
-                    <a:blip r:embed="rId6"/>
-                    <a:stretch>
-                      <a:fillRect/>
-                    </a:stretch>
-                  </pic:blipFill>
-                  <pic:spPr>
-                    <a:xfrm>
-                      <a:off x="0" y="0"/>
-                      <a:ext cx="1334304" cy="1651995"/>
-                    </a:xfrm>
-                    <a:prstGeom prst="rect">
-                      <a:avLst/>
-                    </a:prstGeom>
-                  </pic:spPr>
-                </pic:pic>
-              </a:graphicData>
-            </a:graphic>
-          </wp:inline>
-        </w:drawing>
       </w:r>
     </w:p>
     <w:p>
@@ -481,356 +841,6 @@
         </w:rPr>
         <w:tab/>
       </w:r>
-    </w:p>
-    <w:p>
-      <w:pPr>
-        <w:jc w:val="center"/>
-      </w:pPr>
-      <w:r>
-        <w:t>BELLARIVA Bastien</w:t>
-      </w:r>
-      <w:r>
-        <w:t> : élève en classe de</w:t>
-      </w:r>
-      <w:r>
-        <w:t xml:space="preserve"> B3 dev</w:t>
-      </w:r>
-      <w:r>
-        <w:tab/>
-      </w:r>
-      <w:r>
-        <w:tab/>
-      </w:r>
-      <w:r>
-        <w:t>BONAL Arthur</w:t>
-      </w:r>
-      <w:r>
-        <w:t xml:space="preserve"> </w:t>
-      </w:r>
-      <w:r>
-        <w:t>: élève en classe de</w:t>
-      </w:r>
-      <w:r>
-        <w:t xml:space="preserve"> B3 réseau</w:t>
-      </w:r>
-    </w:p>
-    <w:p>
-      <w:pPr>
-        <w:jc w:val="center"/>
-      </w:pPr>
-    </w:p>
-    <w:p>
-      <w:pPr>
-        <w:ind w:left="708" w:firstLine="708"/>
-      </w:pPr>
-      <w:r>
-        <w:rPr>
-          <w:noProof/>
-        </w:rPr>
-        <w:drawing>
-          <wp:inline distT="0" distB="0" distL="0" distR="0" wp14:anchorId="36E74C8D" wp14:editId="64192250">
-            <wp:extent cx="1351742" cy="1628010"/>
-            <wp:effectExtent l="0" t="0" r="1270" b="0"/>
-            <wp:docPr id="17" name="Image 17"/>
-            <wp:cNvGraphicFramePr>
-              <a:graphicFrameLocks xmlns:a="http://schemas.openxmlformats.org/drawingml/2006/main" noChangeAspect="1"/>
-            </wp:cNvGraphicFramePr>
-            <a:graphic xmlns:a="http://schemas.openxmlformats.org/drawingml/2006/main">
-              <a:graphicData uri="http://schemas.openxmlformats.org/drawingml/2006/picture">
-                <pic:pic xmlns:pic="http://schemas.openxmlformats.org/drawingml/2006/picture">
-                  <pic:nvPicPr>
-                    <pic:cNvPr id="1" name=""/>
-                    <pic:cNvPicPr/>
-                  </pic:nvPicPr>
-                  <pic:blipFill>
-                    <a:blip r:embed="rId7"/>
-                    <a:stretch>
-                      <a:fillRect/>
-                    </a:stretch>
-                  </pic:blipFill>
-                  <pic:spPr>
-                    <a:xfrm>
-                      <a:off x="0" y="0"/>
-                      <a:ext cx="1383747" cy="1666556"/>
-                    </a:xfrm>
-                    <a:prstGeom prst="rect">
-                      <a:avLst/>
-                    </a:prstGeom>
-                  </pic:spPr>
-                </pic:pic>
-              </a:graphicData>
-            </a:graphic>
-          </wp:inline>
-        </w:drawing>
-      </w:r>
-      <w:r>
-        <w:tab/>
-      </w:r>
-      <w:r>
-        <w:tab/>
-      </w:r>
-      <w:r>
-        <w:tab/>
-      </w:r>
-      <w:r>
-        <w:rPr>
-          <w:noProof/>
-        </w:rPr>
-        <w:drawing>
-          <wp:inline distT="0" distB="0" distL="0" distR="0" wp14:anchorId="6B68D175" wp14:editId="4A8E521C">
-            <wp:extent cx="1588720" cy="1617961"/>
-            <wp:effectExtent l="0" t="0" r="0" b="1905"/>
-            <wp:docPr id="18" name="Image 18"/>
-            <wp:cNvGraphicFramePr>
-              <a:graphicFrameLocks xmlns:a="http://schemas.openxmlformats.org/drawingml/2006/main" noChangeAspect="1"/>
-            </wp:cNvGraphicFramePr>
-            <a:graphic xmlns:a="http://schemas.openxmlformats.org/drawingml/2006/main">
-              <a:graphicData uri="http://schemas.openxmlformats.org/drawingml/2006/picture">
-                <pic:pic xmlns:pic="http://schemas.openxmlformats.org/drawingml/2006/picture">
-                  <pic:nvPicPr>
-                    <pic:cNvPr id="1" name=""/>
-                    <pic:cNvPicPr/>
-                  </pic:nvPicPr>
-                  <pic:blipFill>
-                    <a:blip r:embed="rId8"/>
-                    <a:stretch>
-                      <a:fillRect/>
-                    </a:stretch>
-                  </pic:blipFill>
-                  <pic:spPr>
-                    <a:xfrm>
-                      <a:off x="0" y="0"/>
-                      <a:ext cx="1630964" cy="1660982"/>
-                    </a:xfrm>
-                    <a:prstGeom prst="rect">
-                      <a:avLst/>
-                    </a:prstGeom>
-                  </pic:spPr>
-                </pic:pic>
-              </a:graphicData>
-            </a:graphic>
-          </wp:inline>
-        </w:drawing>
-      </w:r>
-    </w:p>
-    <w:p>
-      <w:pPr>
-        <w:ind w:left="708" w:firstLine="708"/>
-      </w:pPr>
-      <w:r>
-        <w:tab/>
-      </w:r>
-      <w:r>
-        <w:tab/>
-      </w:r>
-      <w:r>
-        <w:tab/>
-      </w:r>
-    </w:p>
-    <w:p>
-      <w:pPr>
-        <w:jc w:val="center"/>
-      </w:pPr>
-      <w:r>
-        <w:t>DANIEL Arthur</w:t>
-      </w:r>
-      <w:r>
-        <w:t> :</w:t>
-      </w:r>
-      <w:r>
-        <w:t xml:space="preserve"> élève en classe de</w:t>
-      </w:r>
-      <w:r>
-        <w:t xml:space="preserve"> B3 dev</w:t>
-      </w:r>
-      <w:r>
-        <w:tab/>
-      </w:r>
-      <w:r>
-        <w:t>JOUANJAN Eliott</w:t>
-      </w:r>
-      <w:r>
-        <w:t xml:space="preserve"> </w:t>
-      </w:r>
-      <w:r>
-        <w:t>: élève en classe de</w:t>
-      </w:r>
-      <w:r>
-        <w:t xml:space="preserve"> B3 dev</w:t>
-      </w:r>
-    </w:p>
-    <w:p>
-      <w:pPr>
-        <w:jc w:val="center"/>
-      </w:pPr>
-      <w:r>
-        <w:tab/>
-      </w:r>
-    </w:p>
-    <w:p>
-      <w:pPr>
-        <w:ind w:left="708" w:firstLine="708"/>
-      </w:pPr>
-      <w:r>
-        <w:rPr>
-          <w:noProof/>
-        </w:rPr>
-        <w:drawing>
-          <wp:inline distT="0" distB="0" distL="0" distR="0" wp14:anchorId="1663A065" wp14:editId="18D74DC5">
-            <wp:extent cx="1271346" cy="1513840"/>
-            <wp:effectExtent l="0" t="0" r="5080" b="0"/>
-            <wp:docPr id="19" name="Image 19"/>
-            <wp:cNvGraphicFramePr>
-              <a:graphicFrameLocks xmlns:a="http://schemas.openxmlformats.org/drawingml/2006/main" noChangeAspect="1"/>
-            </wp:cNvGraphicFramePr>
-            <a:graphic xmlns:a="http://schemas.openxmlformats.org/drawingml/2006/main">
-              <a:graphicData uri="http://schemas.openxmlformats.org/drawingml/2006/picture">
-                <pic:pic xmlns:pic="http://schemas.openxmlformats.org/drawingml/2006/picture">
-                  <pic:nvPicPr>
-                    <pic:cNvPr id="1" name=""/>
-                    <pic:cNvPicPr/>
-                  </pic:nvPicPr>
-                  <pic:blipFill>
-                    <a:blip r:embed="rId9"/>
-                    <a:stretch>
-                      <a:fillRect/>
-                    </a:stretch>
-                  </pic:blipFill>
-                  <pic:spPr>
-                    <a:xfrm>
-                      <a:off x="0" y="0"/>
-                      <a:ext cx="1306121" cy="1555248"/>
-                    </a:xfrm>
-                    <a:prstGeom prst="rect">
-                      <a:avLst/>
-                    </a:prstGeom>
-                  </pic:spPr>
-                </pic:pic>
-              </a:graphicData>
-            </a:graphic>
-          </wp:inline>
-        </w:drawing>
-      </w:r>
-      <w:r>
-        <w:tab/>
-      </w:r>
-      <w:r>
-        <w:tab/>
-      </w:r>
-      <w:r>
-        <w:tab/>
-      </w:r>
-      <w:r>
-        <w:tab/>
-      </w:r>
-      <w:r>
-        <w:rPr>
-          <w:noProof/>
-        </w:rPr>
-        <w:drawing>
-          <wp:inline distT="0" distB="0" distL="0" distR="0" wp14:anchorId="34A72156" wp14:editId="1C6CCEC2">
-            <wp:extent cx="1459389" cy="1506694"/>
-            <wp:effectExtent l="0" t="0" r="7620" b="0"/>
-            <wp:docPr id="20" name="Image 20"/>
-            <wp:cNvGraphicFramePr>
-              <a:graphicFrameLocks xmlns:a="http://schemas.openxmlformats.org/drawingml/2006/main" noChangeAspect="1"/>
-            </wp:cNvGraphicFramePr>
-            <a:graphic xmlns:a="http://schemas.openxmlformats.org/drawingml/2006/main">
-              <a:graphicData uri="http://schemas.openxmlformats.org/drawingml/2006/picture">
-                <pic:pic xmlns:pic="http://schemas.openxmlformats.org/drawingml/2006/picture">
-                  <pic:nvPicPr>
-                    <pic:cNvPr id="1" name=""/>
-                    <pic:cNvPicPr/>
-                  </pic:nvPicPr>
-                  <pic:blipFill>
-                    <a:blip r:embed="rId10"/>
-                    <a:stretch>
-                      <a:fillRect/>
-                    </a:stretch>
-                  </pic:blipFill>
-                  <pic:spPr>
-                    <a:xfrm>
-                      <a:off x="0" y="0"/>
-                      <a:ext cx="1509082" cy="1557998"/>
-                    </a:xfrm>
-                    <a:prstGeom prst="rect">
-                      <a:avLst/>
-                    </a:prstGeom>
-                  </pic:spPr>
-                </pic:pic>
-              </a:graphicData>
-            </a:graphic>
-          </wp:inline>
-        </w:drawing>
-      </w:r>
-    </w:p>
-    <w:p>
-      <w:pPr>
-        <w:jc w:val="center"/>
-      </w:pPr>
-      <w:r>
-        <w:tab/>
-      </w:r>
-      <w:r>
-        <w:tab/>
-      </w:r>
-      <w:r>
-        <w:tab/>
-      </w:r>
-      <w:r>
-        <w:tab/>
-      </w:r>
-      <w:r>
-        <w:tab/>
-      </w:r>
-    </w:p>
-    <w:p>
-      <w:pPr>
-        <w:jc w:val="center"/>
-      </w:pPr>
-      <w:r>
-        <w:t>HERVIEU Damien</w:t>
-      </w:r>
-      <w:r>
-        <w:t xml:space="preserve"> </w:t>
-      </w:r>
-      <w:r>
-        <w:t>: élève en classe de</w:t>
-      </w:r>
-      <w:r>
-        <w:t xml:space="preserve"> B3 dev</w:t>
-      </w:r>
-      <w:r>
-        <w:tab/>
-      </w:r>
-      <w:r>
-        <w:rPr>
-          <w:noProof/>
-        </w:rPr>
-        <w:t>POIROT</w:t>
-      </w:r>
-      <w:r>
-        <w:t xml:space="preserve"> Gabriel</w:t>
-      </w:r>
-      <w:r>
-        <w:t xml:space="preserve"> </w:t>
-      </w:r>
-      <w:r>
-        <w:t>: élève en classe de</w:t>
-      </w:r>
-      <w:r>
-        <w:t xml:space="preserve"> B3 dev (bob)</w:t>
-      </w:r>
-    </w:p>
-    <w:p>
-      <w:pPr>
-        <w:jc w:val="center"/>
-      </w:pPr>
-    </w:p>
-    <w:p>
-      <w:pPr>
-        <w:jc w:val="center"/>
-      </w:pPr>
     </w:p>
     <w:p/>
     <w:p>
@@ -841,27 +851,27 @@
           <w:numId w:val="8"/>
         </w:numPr>
       </w:pPr>
-      <w:bookmarkStart w:id="2" w:name="_Notre_projet_:"/>
-      <w:bookmarkEnd w:id="2"/>
+      <w:bookmarkStart w:id="1" w:name="_Notre_projet_:"/>
+      <w:bookmarkEnd w:id="1"/>
       <w:r>
         <w:lastRenderedPageBreak/>
-        <w:t xml:space="preserve">Notre projet : </w:t>
-      </w:r>
-    </w:p>
-    <w:p>
-      <w:pPr>
-        <w:pStyle w:val="Paragraphedeliste"/>
+        <w:t>Notre projet :</w:t>
+      </w:r>
+    </w:p>
+    <w:p>
+      <w:pPr>
+        <w:pStyle w:val="Pardeliste"/>
         <w:rPr>
           <w:u w:val="single"/>
         </w:rPr>
       </w:pPr>
     </w:p>
     <w:p>
-      <w:pPr>
-        <w:pStyle w:val="Paragraphedeliste"/>
-      </w:pPr>
-      <w:r>
-        <w:t xml:space="preserve">Nous voulons créer notre propre jeu relatant l’univers de </w:t>
+      <w:r>
+        <w:t>Après de nombreuses discussion, nous sommes tombés d’accord sur un thématique : nous voulons</w:t>
+      </w:r>
+      <w:r>
+        <w:t xml:space="preserve"> créer notre propre jeu relatant l’univers de </w:t>
       </w:r>
       <w:proofErr w:type="spellStart"/>
       <w:r>
@@ -869,41 +879,95 @@
       </w:r>
       <w:proofErr w:type="spellEnd"/>
       <w:r>
-        <w:t xml:space="preserve">. Ce jeu est basé sur le même système que les jeux « IO » et est hébergé sur un site web. Pour plus d’explication sur le concept du projet, veuillez vous dirigez vers la section </w:t>
-      </w:r>
-      <w:hyperlink w:anchor="_Concept_:" w:history="1">
-        <w:r>
-          <w:rPr>
-            <w:rStyle w:val="Lienhypertexte"/>
-          </w:rPr>
-          <w:t>IV</w:t>
-        </w:r>
-        <w:r>
-          <w:rPr>
-            <w:rStyle w:val="Lienhypertexte"/>
-          </w:rPr>
-          <w:t>. Conce</w:t>
-        </w:r>
-        <w:r>
-          <w:rPr>
-            <w:rStyle w:val="Lienhypertexte"/>
-          </w:rPr>
-          <w:t>p</w:t>
-        </w:r>
-        <w:r>
-          <w:rPr>
-            <w:rStyle w:val="Lienhypertexte"/>
-          </w:rPr>
-          <w:t>t</w:t>
-        </w:r>
-      </w:hyperlink>
+        <w:t xml:space="preserve"> en restant tout de même dans l’environnement WEB</w:t>
+      </w:r>
       <w:r>
         <w:t>.</w:t>
       </w:r>
-    </w:p>
-    <w:p>
-      <w:pPr>
-        <w:pStyle w:val="Paragraphedeliste"/>
+      <w:r>
+        <w:t xml:space="preserve"> Pour se faire, nous avons donc décidé de créer un jeu IO à l’image de ce que l’on peut déjà </w:t>
+      </w:r>
+      <w:r>
+        <w:t>trouver</w:t>
+      </w:r>
+      <w:r>
+        <w:t xml:space="preserve"> sur internet (slither.io</w:t>
+      </w:r>
+      <w:r>
+        <w:t xml:space="preserve"> par exemple</w:t>
+      </w:r>
+      <w:r>
+        <w:t>).</w:t>
+      </w:r>
+      <w:r>
+        <w:t xml:space="preserve"> </w:t>
+      </w:r>
+    </w:p>
+    <w:p>
+      <w:r>
+        <w:t xml:space="preserve">En production, ce jeu sera </w:t>
+      </w:r>
+      <w:r>
+        <w:t>hébergé</w:t>
+      </w:r>
+      <w:r>
+        <w:t xml:space="preserve"> sur un serveur </w:t>
+      </w:r>
+      <w:proofErr w:type="spellStart"/>
+      <w:r>
+        <w:t>NodeJS</w:t>
+      </w:r>
+      <w:proofErr w:type="spellEnd"/>
+      <w:r>
+        <w:t xml:space="preserve"> </w:t>
+      </w:r>
+      <w:r>
+        <w:t>et accessible depuis un</w:t>
+      </w:r>
+      <w:r>
+        <w:t xml:space="preserve"> site web.</w:t>
+      </w:r>
+    </w:p>
+    <w:p>
+      <w:r>
+        <w:t xml:space="preserve">Dans un premier temps, le jeu sera créé en réseau local. Une fois fonctionnel, nous étudierons et travaillerons sur sa mise en ligne. C’est un jeu multijoueur dans lequel il faudra s’efforcer de détruire ses ennemis et accumuler des points. </w:t>
+      </w:r>
+    </w:p>
+    <w:p>
+      <w:r>
+        <w:t>Pour cela, chaque joueur contrôlera</w:t>
+      </w:r>
+      <w:r>
+        <w:t xml:space="preserve"> un objet, une moto très certainement, </w:t>
+      </w:r>
+      <w:r>
+        <w:t>laissant d</w:t>
+      </w:r>
+      <w:r>
+        <w:t>errière lui une ligne continue, à durée de vie limitée, lorsqu’il appuie sur la touche « espace »</w:t>
+      </w:r>
+      <w:r>
+        <w:t>.</w:t>
+      </w:r>
+      <w:r>
+        <w:t xml:space="preserve"> Lorsqu’un autre joueur touche la ligne d’un ennemi, il est détruit.</w:t>
+      </w:r>
+    </w:p>
+    <w:p>
+      <w:r>
+        <w:t>Chaque joueur aura un réservoir d’énergie consommée lorsqu’il décide de laisser une trace derrière lui.</w:t>
+      </w:r>
+      <w:r>
+        <w:br/>
+        <w:t>Aussi, des bonus apparaitront au fur et à mesure de la partie (énergie infinie pendant 20 secondes par exemple)</w:t>
+      </w:r>
+      <w:r>
+        <w:t>.</w:t>
+      </w:r>
+    </w:p>
+    <w:p>
+      <w:pPr>
+        <w:pStyle w:val="Pardeliste"/>
       </w:pPr>
     </w:p>
     <w:p>
@@ -914,8 +978,8 @@
           <w:numId w:val="8"/>
         </w:numPr>
       </w:pPr>
-      <w:bookmarkStart w:id="3" w:name="_Ressources_:"/>
-      <w:bookmarkEnd w:id="3"/>
+      <w:bookmarkStart w:id="2" w:name="_Ressources_:"/>
+      <w:bookmarkEnd w:id="2"/>
       <w:r>
         <w:t>Ressources</w:t>
       </w:r>
@@ -924,12 +988,16 @@
       </w:r>
     </w:p>
     <w:p>
+      <w:r>
+        <w:t xml:space="preserve">        </w:t>
+      </w:r>
       <w:r>
         <w:rPr>
           <w:noProof/>
+          <w:lang w:eastAsia="fr-FR"/>
         </w:rPr>
         <w:drawing>
-          <wp:inline distT="0" distB="0" distL="0" distR="0" wp14:anchorId="424B05AD" wp14:editId="532591B1">
+          <wp:inline distT="0" distB="0" distL="0" distR="0" wp14:anchorId="1F8F8C3B" wp14:editId="61037239">
             <wp:extent cx="2421982" cy="866140"/>
             <wp:effectExtent l="0" t="0" r="0" b="0"/>
             <wp:docPr id="11" name="Image 11" descr="C:\Users\Arthur\Pictures\socket-e1434850599985.png"/>
@@ -981,11 +1049,15 @@
         <w:tab/>
       </w:r>
       <w:r>
+        <w:t xml:space="preserve">       </w:t>
+      </w:r>
+      <w:r>
         <w:rPr>
           <w:noProof/>
+          <w:lang w:eastAsia="fr-FR"/>
         </w:rPr>
         <w:drawing>
-          <wp:inline distT="0" distB="0" distL="0" distR="0">
+          <wp:inline distT="0" distB="0" distL="0" distR="0" wp14:anchorId="5C41D6C9" wp14:editId="64D9D44E">
             <wp:extent cx="2047875" cy="1151930"/>
             <wp:effectExtent l="0" t="0" r="0" b="0"/>
             <wp:docPr id="12" name="Image 12" descr="C:\Users\Arthur\Pictures\Math-Tutoring.png"/>
@@ -1038,9 +1110,10 @@
       <w:r>
         <w:rPr>
           <w:noProof/>
+          <w:lang w:eastAsia="fr-FR"/>
         </w:rPr>
         <w:drawing>
-          <wp:inline distT="0" distB="0" distL="0" distR="0" wp14:anchorId="5D14A228" wp14:editId="7B9DC267">
+          <wp:inline distT="0" distB="0" distL="0" distR="0" wp14:anchorId="13B294C6" wp14:editId="45021AA4">
             <wp:extent cx="1846792" cy="997268"/>
             <wp:effectExtent l="0" t="0" r="0" b="0"/>
             <wp:docPr id="13" name="Image 13" descr="C:\Users\Arthur\Pictures\nodejslogo.png"/>
@@ -1089,11 +1162,15 @@
         </w:drawing>
       </w:r>
       <w:r>
+        <w:t xml:space="preserve">   </w:t>
+      </w:r>
+      <w:r>
         <w:rPr>
           <w:noProof/>
+          <w:lang w:eastAsia="fr-FR"/>
         </w:rPr>
         <w:drawing>
-          <wp:inline distT="0" distB="0" distL="0" distR="0" wp14:anchorId="1F18DAEC" wp14:editId="179342EA">
+          <wp:inline distT="0" distB="0" distL="0" distR="0" wp14:anchorId="7CC4CD95" wp14:editId="250FBC53">
             <wp:extent cx="3009900" cy="1171070"/>
             <wp:effectExtent l="0" t="0" r="0" b="0"/>
             <wp:docPr id="14" name="Image 14" descr="C:\Users\Arthur\Pictures\html5-css-javascript-logos.png"/>
@@ -1150,9 +1227,60 @@
       <w:r>
         <w:rPr>
           <w:noProof/>
+          <w:lang w:eastAsia="fr-FR"/>
         </w:rPr>
         <w:drawing>
-          <wp:inline distT="0" distB="0" distL="0" distR="0">
+          <wp:inline distT="0" distB="0" distL="0" distR="0" wp14:anchorId="67B884E8" wp14:editId="2CCFA06F">
+            <wp:extent cx="925200" cy="795600"/>
+            <wp:effectExtent l="0" t="0" r="0" b="0"/>
+            <wp:docPr id="2" name="Image 2"/>
+            <wp:cNvGraphicFramePr>
+              <a:graphicFrameLocks xmlns:a="http://schemas.openxmlformats.org/drawingml/2006/main" noChangeAspect="1"/>
+            </wp:cNvGraphicFramePr>
+            <a:graphic xmlns:a="http://schemas.openxmlformats.org/drawingml/2006/main">
+              <a:graphicData uri="http://schemas.openxmlformats.org/drawingml/2006/picture">
+                <pic:pic xmlns:pic="http://schemas.openxmlformats.org/drawingml/2006/picture">
+                  <pic:nvPicPr>
+                    <pic:cNvPr id="2" name="img.png"/>
+                    <pic:cNvPicPr/>
+                  </pic:nvPicPr>
+                  <pic:blipFill>
+                    <a:blip r:embed="rId15" cstate="print">
+                      <a:extLst>
+                        <a:ext uri="{28A0092B-C50C-407E-A947-70E740481C1C}">
+                          <a14:useLocalDpi xmlns:a14="http://schemas.microsoft.com/office/drawing/2010/main" val="0"/>
+                        </a:ext>
+                      </a:extLst>
+                    </a:blip>
+                    <a:stretch>
+                      <a:fillRect/>
+                    </a:stretch>
+                  </pic:blipFill>
+                  <pic:spPr>
+                    <a:xfrm>
+                      <a:off x="0" y="0"/>
+                      <a:ext cx="925200" cy="795600"/>
+                    </a:xfrm>
+                    <a:prstGeom prst="rect">
+                      <a:avLst/>
+                    </a:prstGeom>
+                  </pic:spPr>
+                </pic:pic>
+              </a:graphicData>
+            </a:graphic>
+          </wp:inline>
+        </w:drawing>
+      </w:r>
+      <w:r>
+        <w:t xml:space="preserve">       </w:t>
+      </w:r>
+      <w:r>
+        <w:rPr>
+          <w:noProof/>
+          <w:lang w:eastAsia="fr-FR"/>
+        </w:rPr>
+        <w:drawing>
+          <wp:inline distT="0" distB="0" distL="0" distR="0" wp14:anchorId="344A883C" wp14:editId="2A592B55">
             <wp:extent cx="923925" cy="923925"/>
             <wp:effectExtent l="0" t="0" r="9525" b="9525"/>
             <wp:docPr id="15" name="Image 15" descr="C:\Users\Arthur\Pictures\687474703a2f2f617070732e6f63746f636f6e73756c74696e672e636f6d2f696d616765732f6578707265737349636f6e2e706e67.png"/>
@@ -1169,7 +1297,7 @@
                     </pic:cNvPicPr>
                   </pic:nvPicPr>
                   <pic:blipFill>
-                    <a:blip r:embed="rId15" cstate="print">
+                    <a:blip r:embed="rId16" cstate="print">
                       <a:extLst>
                         <a:ext uri="{28A0092B-C50C-407E-A947-70E740481C1C}">
                           <a14:useLocalDpi xmlns:a14="http://schemas.microsoft.com/office/drawing/2010/main" val="0"/>
@@ -1204,11 +1332,15 @@
         <w:tab/>
       </w:r>
       <w:r>
+        <w:t xml:space="preserve">    </w:t>
+      </w:r>
+      <w:r>
         <w:rPr>
           <w:noProof/>
+          <w:lang w:eastAsia="fr-FR"/>
         </w:rPr>
         <w:drawing>
-          <wp:inline distT="0" distB="0" distL="0" distR="0">
+          <wp:inline distT="0" distB="0" distL="0" distR="0" wp14:anchorId="39E024EF" wp14:editId="66F5C27C">
             <wp:extent cx="952500" cy="1016000"/>
             <wp:effectExtent l="0" t="0" r="0" b="0"/>
             <wp:docPr id="16" name="Image 16" descr="C:\Users\Arthur\Pictures\jquery-icon.png"/>
@@ -1225,7 +1357,7 @@
                     </pic:cNvPicPr>
                   </pic:nvPicPr>
                   <pic:blipFill>
-                    <a:blip r:embed="rId16" cstate="print">
+                    <a:blip r:embed="rId17" cstate="print">
                       <a:extLst>
                         <a:ext uri="{28A0092B-C50C-407E-A947-70E740481C1C}">
                           <a14:useLocalDpi xmlns:a14="http://schemas.microsoft.com/office/drawing/2010/main" val="0"/>
@@ -1259,59 +1391,6 @@
       <w:r>
         <w:tab/>
       </w:r>
-      <w:r>
-        <w:rPr>
-          <w:noProof/>
-        </w:rPr>
-        <w:drawing>
-          <wp:inline distT="0" distB="0" distL="0" distR="0" wp14:anchorId="703388EA" wp14:editId="041861B0">
-            <wp:extent cx="1028700" cy="1028700"/>
-            <wp:effectExtent l="0" t="0" r="0" b="0"/>
-            <wp:docPr id="5" name="Image 5" descr="C:\Users\Arthur\Pictures\pic_angular.jpg"/>
-            <wp:cNvGraphicFramePr>
-              <a:graphicFrameLocks xmlns:a="http://schemas.openxmlformats.org/drawingml/2006/main" noChangeAspect="1"/>
-            </wp:cNvGraphicFramePr>
-            <a:graphic xmlns:a="http://schemas.openxmlformats.org/drawingml/2006/main">
-              <a:graphicData uri="http://schemas.openxmlformats.org/drawingml/2006/picture">
-                <pic:pic xmlns:pic="http://schemas.openxmlformats.org/drawingml/2006/picture">
-                  <pic:nvPicPr>
-                    <pic:cNvPr id="0" name="Picture 1" descr="C:\Users\Arthur\Pictures\pic_angular.jpg"/>
-                    <pic:cNvPicPr>
-                      <a:picLocks noChangeAspect="1" noChangeArrowheads="1"/>
-                    </pic:cNvPicPr>
-                  </pic:nvPicPr>
-                  <pic:blipFill>
-                    <a:blip r:embed="rId17">
-                      <a:extLst>
-                        <a:ext uri="{28A0092B-C50C-407E-A947-70E740481C1C}">
-                          <a14:useLocalDpi xmlns:a14="http://schemas.microsoft.com/office/drawing/2010/main" val="0"/>
-                        </a:ext>
-                      </a:extLst>
-                    </a:blip>
-                    <a:srcRect/>
-                    <a:stretch>
-                      <a:fillRect/>
-                    </a:stretch>
-                  </pic:blipFill>
-                  <pic:spPr bwMode="auto">
-                    <a:xfrm>
-                      <a:off x="0" y="0"/>
-                      <a:ext cx="1028700" cy="1028700"/>
-                    </a:xfrm>
-                    <a:prstGeom prst="rect">
-                      <a:avLst/>
-                    </a:prstGeom>
-                    <a:noFill/>
-                    <a:ln>
-                      <a:noFill/>
-                    </a:ln>
-                  </pic:spPr>
-                </pic:pic>
-              </a:graphicData>
-            </a:graphic>
-          </wp:inline>
-        </w:drawing>
-      </w:r>
     </w:p>
     <w:p>
       <w:pPr>
@@ -1326,39 +1405,64 @@
           <w:numId w:val="8"/>
         </w:numPr>
       </w:pPr>
-      <w:bookmarkStart w:id="4" w:name="_Concept_:"/>
+      <w:bookmarkStart w:id="3" w:name="_Concept_:"/>
+      <w:bookmarkStart w:id="4" w:name="_Conception_du_projet"/>
+      <w:bookmarkEnd w:id="3"/>
       <w:bookmarkEnd w:id="4"/>
       <w:r>
-        <w:t>Concept</w:t>
-      </w:r>
-      <w:r>
-        <w:t xml:space="preserve"> : </w:t>
-      </w:r>
-    </w:p>
-    <w:p>
-      <w:r>
-        <w:tab/>
-        <w:t>Création d’</w:t>
-      </w:r>
-      <w:r>
-        <w:t>un jeu</w:t>
-      </w:r>
-      <w:r>
-        <w:t>.io en ligne multijoueur (réseau local pour débuter) :</w:t>
-      </w:r>
-    </w:p>
-    <w:p>
-      <w:pPr>
-        <w:pStyle w:val="Paragraphedeliste"/>
-        <w:numPr>
-          <w:ilvl w:val="0"/>
-          <w:numId w:val="1"/>
-        </w:numPr>
-      </w:pPr>
-      <w:r>
-        <w:t>Tron.io : Contrôle d’un objet ‘moto’ laissant derrière lui une ligne continue (active en appuyant sur la touche ‘espace’) ayant une durée de vie précise.</w:t>
-      </w:r>
-    </w:p>
+        <w:lastRenderedPageBreak/>
+        <w:t>Conception du projet :</w:t>
+      </w:r>
+      <w:r>
+        <w:t xml:space="preserve"> </w:t>
+      </w:r>
+    </w:p>
+    <w:p/>
+    <w:p>
+      <w:r>
+        <w:t>La conception de ce projet se divise en deux parties bien distinctes, autonome en terme de création mais interdépendante en production.</w:t>
+      </w:r>
+    </w:p>
+    <w:p>
+      <w:r>
+        <w:rPr>
+          <w:u w:val="single"/>
+        </w:rPr>
+        <w:t>La partie serveur :</w:t>
+      </w:r>
+      <w:r>
+        <w:t xml:space="preserve"> il est indispensable d’avoir un serveur </w:t>
+      </w:r>
+      <w:proofErr w:type="spellStart"/>
+      <w:r>
+        <w:t>NodeJS</w:t>
+      </w:r>
+      <w:proofErr w:type="spellEnd"/>
+      <w:r>
+        <w:t xml:space="preserve"> prêt à accueillir notre jeu</w:t>
+      </w:r>
+      <w:r>
+        <w:t>. Comme dit précédemment il s’agira dans un premier temps de faire fonctionner le jeu sur un réseau local.</w:t>
+      </w:r>
+      <w:r>
+        <w:br/>
+        <w:t>Il faudra penser, pour de futurs objectifs, à intégrer une base de données.</w:t>
+      </w:r>
+    </w:p>
+    <w:p>
+      <w:bookmarkStart w:id="5" w:name="_GoBack"/>
+      <w:r>
+        <w:rPr>
+          <w:u w:val="single"/>
+        </w:rPr>
+        <w:t>La partie développement :</w:t>
+      </w:r>
+      <w:bookmarkEnd w:id="5"/>
+      <w:r>
+        <w:t xml:space="preserve"> comme son nom l’indique, il s’agit de développer le jeu, ses fonctionnalités, ses options mais aussi son environnement et son contexte.</w:t>
+      </w:r>
+    </w:p>
+    <w:p/>
     <w:p>
       <w:pPr>
         <w:pStyle w:val="Titre1"/>
@@ -1367,45 +1471,19 @@
           <w:numId w:val="8"/>
         </w:numPr>
       </w:pPr>
-      <w:bookmarkStart w:id="5" w:name="_Conception_du_projet"/>
-      <w:bookmarkEnd w:id="5"/>
-      <w:r>
-        <w:t>Conception du projet :</w:t>
-      </w:r>
-      <w:r>
-        <w:t xml:space="preserve"> </w:t>
-      </w:r>
-    </w:p>
-    <w:p>
-      <w:r>
-        <w:tab/>
-      </w:r>
-      <w:r>
-        <w:t>Nous allons commencer par télécharger et intégrer la librairie socket.io et créer une interface web en HTML/CSS/JS accompagnée de son serveur node.js. Une fois la décision du choix du projet prise, nous nous pencherons sur le développement graphique du jeu et nous étudierons la technologie socket.io afin de la comprendre pour l’intégrer à notre projet.</w:t>
-      </w:r>
-    </w:p>
-    <w:p/>
-    <w:p>
-      <w:pPr>
-        <w:pStyle w:val="Titre1"/>
-        <w:numPr>
-          <w:ilvl w:val="0"/>
-          <w:numId w:val="8"/>
-        </w:numPr>
-      </w:pPr>
       <w:bookmarkStart w:id="6" w:name="_Avancement_du_projet"/>
       <w:bookmarkEnd w:id="6"/>
       <w:r>
-        <w:lastRenderedPageBreak/>
         <w:t>Avancement du projet :</w:t>
       </w:r>
     </w:p>
+    <w:p/>
     <w:p>
       <w:pPr>
         <w:pStyle w:val="Titre2"/>
         <w:numPr>
           <w:ilvl w:val="0"/>
-          <w:numId w:val="12"/>
+          <w:numId w:val="13"/>
         </w:numPr>
       </w:pPr>
       <w:bookmarkStart w:id="7" w:name="_Séance_du_22/11/17"/>
@@ -1459,8 +1537,8 @@
 </file>
 
 <file path=word/numbering.xml><?xml version="1.0" encoding="utf-8"?>
-<w:numbering xmlns:wpc="http://schemas.microsoft.com/office/word/2010/wordprocessingCanvas" xmlns:cx="http://schemas.microsoft.com/office/drawing/2014/chartex" xmlns:cx1="http://schemas.microsoft.com/office/drawing/2015/9/8/chartex" xmlns:cx2="http://schemas.microsoft.com/office/drawing/2015/10/21/chartex" xmlns:cx3="http://schemas.microsoft.com/office/drawing/2016/5/9/chartex" xmlns:cx4="http://schemas.microsoft.com/office/drawing/2016/5/10/chartex" xmlns:cx5="http://schemas.microsoft.com/office/drawing/2016/5/11/chartex" xmlns:cx6="http://schemas.microsoft.com/office/drawing/2016/5/12/chartex" xmlns:cx7="http://schemas.microsoft.com/office/drawing/2016/5/13/chartex" xmlns:cx8="http://schemas.microsoft.com/office/drawing/2016/5/14/chartex" xmlns:mc="http://schemas.openxmlformats.org/markup-compatibility/2006" xmlns:aink="http://schemas.microsoft.com/office/drawing/2016/ink" xmlns:am3d="http://schemas.microsoft.com/office/drawing/2017/model3d" xmlns:o="urn:schemas-microsoft-com:office:office" xmlns:r="http://schemas.openxmlformats.org/officeDocument/2006/relationships" xmlns:m="http://schemas.openxmlformats.org/officeDocument/2006/math" xmlns:v="urn:schemas-microsoft-com:vml" xmlns:wp14="http://schemas.microsoft.com/office/word/2010/wordprocessingDrawing" xmlns:wp="http://schemas.openxmlformats.org/drawingml/2006/wordprocessingDrawing" xmlns:w10="urn:schemas-microsoft-com:office:word" xmlns:w="http://schemas.openxmlformats.org/wordprocessingml/2006/main" xmlns:w14="http://schemas.microsoft.com/office/word/2010/wordml" xmlns:w15="http://schemas.microsoft.com/office/word/2012/wordml" xmlns:w16cid="http://schemas.microsoft.com/office/word/2016/wordml/cid" xmlns:w16se="http://schemas.microsoft.com/office/word/2015/wordml/symex" xmlns:wpg="http://schemas.microsoft.com/office/word/2010/wordprocessingGroup" xmlns:wpi="http://schemas.microsoft.com/office/word/2010/wordprocessingInk" xmlns:wne="http://schemas.microsoft.com/office/word/2006/wordml" xmlns:wps="http://schemas.microsoft.com/office/word/2010/wordprocessingShape" mc:Ignorable="w14 w15 w16se w16cid wp14">
-  <w:abstractNum w:abstractNumId="0" w15:restartNumberingAfterBreak="0">
+<w:numbering xmlns:wpc="http://schemas.microsoft.com/office/word/2010/wordprocessingCanvas" xmlns:mo="http://schemas.microsoft.com/office/mac/office/2008/main" xmlns:mc="http://schemas.openxmlformats.org/markup-compatibility/2006" xmlns:mv="urn:schemas-microsoft-com:mac:vml" xmlns:o="urn:schemas-microsoft-com:office:office" xmlns:r="http://schemas.openxmlformats.org/officeDocument/2006/relationships" xmlns:m="http://schemas.openxmlformats.org/officeDocument/2006/math" xmlns:v="urn:schemas-microsoft-com:vml" xmlns:wp14="http://schemas.microsoft.com/office/word/2010/wordprocessingDrawing" xmlns:wp="http://schemas.openxmlformats.org/drawingml/2006/wordprocessingDrawing" xmlns:w10="urn:schemas-microsoft-com:office:word" xmlns:w="http://schemas.openxmlformats.org/wordprocessingml/2006/main" xmlns:w14="http://schemas.microsoft.com/office/word/2010/wordml" xmlns:w15="http://schemas.microsoft.com/office/word/2012/wordml" xmlns:wpg="http://schemas.microsoft.com/office/word/2010/wordprocessingGroup" xmlns:wpi="http://schemas.microsoft.com/office/word/2010/wordprocessingInk" xmlns:wne="http://schemas.microsoft.com/office/word/2006/wordml" xmlns:wps="http://schemas.microsoft.com/office/word/2010/wordprocessingShape" mc:Ignorable="w14 w15 wp14">
+  <w:abstractNum w:abstractNumId="0">
     <w:nsid w:val="08177C02"/>
     <w:multiLevelType w:val="hybridMultilevel"/>
     <w:tmpl w:val="6800612A"/>
@@ -1546,7 +1624,7 @@
       </w:pPr>
     </w:lvl>
   </w:abstractNum>
-  <w:abstractNum w:abstractNumId="1" w15:restartNumberingAfterBreak="0">
+  <w:abstractNum w:abstractNumId="1">
     <w:nsid w:val="138A4A0E"/>
     <w:multiLevelType w:val="hybridMultilevel"/>
     <w:tmpl w:val="BD643EF4"/>
@@ -1632,7 +1710,7 @@
       </w:pPr>
     </w:lvl>
   </w:abstractNum>
-  <w:abstractNum w:abstractNumId="2" w15:restartNumberingAfterBreak="0">
+  <w:abstractNum w:abstractNumId="2">
     <w:nsid w:val="2BB15B99"/>
     <w:multiLevelType w:val="hybridMultilevel"/>
     <w:tmpl w:val="ABF8BC9C"/>
@@ -1718,7 +1796,7 @@
       </w:pPr>
     </w:lvl>
   </w:abstractNum>
-  <w:abstractNum w:abstractNumId="3" w15:restartNumberingAfterBreak="0">
+  <w:abstractNum w:abstractNumId="3">
     <w:nsid w:val="407D43EC"/>
     <w:multiLevelType w:val="hybridMultilevel"/>
     <w:tmpl w:val="0422E52C"/>
@@ -1804,7 +1882,7 @@
       </w:pPr>
     </w:lvl>
   </w:abstractNum>
-  <w:abstractNum w:abstractNumId="4" w15:restartNumberingAfterBreak="0">
+  <w:abstractNum w:abstractNumId="4">
     <w:nsid w:val="440408AD"/>
     <w:multiLevelType w:val="hybridMultilevel"/>
     <w:tmpl w:val="C5A02780"/>
@@ -1890,7 +1968,7 @@
       </w:pPr>
     </w:lvl>
   </w:abstractNum>
-  <w:abstractNum w:abstractNumId="5" w15:restartNumberingAfterBreak="0">
+  <w:abstractNum w:abstractNumId="5">
     <w:nsid w:val="4600218B"/>
     <w:multiLevelType w:val="hybridMultilevel"/>
     <w:tmpl w:val="6A8049F6"/>
@@ -1976,7 +2054,7 @@
       </w:pPr>
     </w:lvl>
   </w:abstractNum>
-  <w:abstractNum w:abstractNumId="6" w15:restartNumberingAfterBreak="0">
+  <w:abstractNum w:abstractNumId="6">
     <w:nsid w:val="509772B6"/>
     <w:multiLevelType w:val="hybridMultilevel"/>
     <w:tmpl w:val="18E69BCC"/>
@@ -2062,7 +2140,7 @@
       </w:pPr>
     </w:lvl>
   </w:abstractNum>
-  <w:abstractNum w:abstractNumId="7" w15:restartNumberingAfterBreak="0">
+  <w:abstractNum w:abstractNumId="7">
     <w:nsid w:val="62E4230E"/>
     <w:multiLevelType w:val="hybridMultilevel"/>
     <w:tmpl w:val="ABF8BC9C"/>
@@ -2148,7 +2226,96 @@
       </w:pPr>
     </w:lvl>
   </w:abstractNum>
-  <w:abstractNum w:abstractNumId="8" w15:restartNumberingAfterBreak="0">
+  <w:abstractNum w:abstractNumId="8">
+    <w:nsid w:val="633418F7"/>
+    <w:multiLevelType w:val="hybridMultilevel"/>
+    <w:tmpl w:val="D5C0A3D6"/>
+    <w:lvl w:ilvl="0" w:tplc="BB1E071A">
+      <w:start w:val="1"/>
+      <w:numFmt w:val="upperRoman"/>
+      <w:lvlText w:val="%1."/>
+      <w:lvlJc w:val="left"/>
+      <w:pPr>
+        <w:ind w:left="1428" w:hanging="720"/>
+      </w:pPr>
+      <w:rPr>
+        <w:rFonts w:hint="default"/>
+      </w:rPr>
+    </w:lvl>
+    <w:lvl w:ilvl="1" w:tplc="040C0019" w:tentative="1">
+      <w:start w:val="1"/>
+      <w:numFmt w:val="lowerLetter"/>
+      <w:lvlText w:val="%2."/>
+      <w:lvlJc w:val="left"/>
+      <w:pPr>
+        <w:ind w:left="1788" w:hanging="360"/>
+      </w:pPr>
+    </w:lvl>
+    <w:lvl w:ilvl="2" w:tplc="040C001B" w:tentative="1">
+      <w:start w:val="1"/>
+      <w:numFmt w:val="lowerRoman"/>
+      <w:lvlText w:val="%3."/>
+      <w:lvlJc w:val="right"/>
+      <w:pPr>
+        <w:ind w:left="2508" w:hanging="180"/>
+      </w:pPr>
+    </w:lvl>
+    <w:lvl w:ilvl="3" w:tplc="040C000F" w:tentative="1">
+      <w:start w:val="1"/>
+      <w:numFmt w:val="decimal"/>
+      <w:lvlText w:val="%4."/>
+      <w:lvlJc w:val="left"/>
+      <w:pPr>
+        <w:ind w:left="3228" w:hanging="360"/>
+      </w:pPr>
+    </w:lvl>
+    <w:lvl w:ilvl="4" w:tplc="040C0019" w:tentative="1">
+      <w:start w:val="1"/>
+      <w:numFmt w:val="lowerLetter"/>
+      <w:lvlText w:val="%5."/>
+      <w:lvlJc w:val="left"/>
+      <w:pPr>
+        <w:ind w:left="3948" w:hanging="360"/>
+      </w:pPr>
+    </w:lvl>
+    <w:lvl w:ilvl="5" w:tplc="040C001B" w:tentative="1">
+      <w:start w:val="1"/>
+      <w:numFmt w:val="lowerRoman"/>
+      <w:lvlText w:val="%6."/>
+      <w:lvlJc w:val="right"/>
+      <w:pPr>
+        <w:ind w:left="4668" w:hanging="180"/>
+      </w:pPr>
+    </w:lvl>
+    <w:lvl w:ilvl="6" w:tplc="040C000F" w:tentative="1">
+      <w:start w:val="1"/>
+      <w:numFmt w:val="decimal"/>
+      <w:lvlText w:val="%7."/>
+      <w:lvlJc w:val="left"/>
+      <w:pPr>
+        <w:ind w:left="5388" w:hanging="360"/>
+      </w:pPr>
+    </w:lvl>
+    <w:lvl w:ilvl="7" w:tplc="040C0019" w:tentative="1">
+      <w:start w:val="1"/>
+      <w:numFmt w:val="lowerLetter"/>
+      <w:lvlText w:val="%8."/>
+      <w:lvlJc w:val="left"/>
+      <w:pPr>
+        <w:ind w:left="6108" w:hanging="360"/>
+      </w:pPr>
+    </w:lvl>
+    <w:lvl w:ilvl="8" w:tplc="040C001B" w:tentative="1">
+      <w:start w:val="1"/>
+      <w:numFmt w:val="lowerRoman"/>
+      <w:lvlText w:val="%9."/>
+      <w:lvlJc w:val="right"/>
+      <w:pPr>
+        <w:ind w:left="6828" w:hanging="180"/>
+      </w:pPr>
+    </w:lvl>
+  </w:abstractNum>
+  <w:abstractNum w:abstractNumId="9">
     <w:nsid w:val="63CA097E"/>
     <w:multiLevelType w:val="hybridMultilevel"/>
     <w:tmpl w:val="6CDCA718"/>
@@ -2260,7 +2427,7 @@
       </w:rPr>
     </w:lvl>
   </w:abstractNum>
-  <w:abstractNum w:abstractNumId="9" w15:restartNumberingAfterBreak="0">
+  <w:abstractNum w:abstractNumId="10">
     <w:nsid w:val="64096D80"/>
     <w:multiLevelType w:val="hybridMultilevel"/>
     <w:tmpl w:val="20BE99D2"/>
@@ -2346,7 +2513,7 @@
       </w:pPr>
     </w:lvl>
   </w:abstractNum>
-  <w:abstractNum w:abstractNumId="10" w15:restartNumberingAfterBreak="0">
+  <w:abstractNum w:abstractNumId="11">
     <w:nsid w:val="6F654EB6"/>
     <w:multiLevelType w:val="hybridMultilevel"/>
     <w:tmpl w:val="BF14E3AE"/>
@@ -2432,7 +2599,7 @@
       </w:pPr>
     </w:lvl>
   </w:abstractNum>
-  <w:abstractNum w:abstractNumId="11" w15:restartNumberingAfterBreak="0">
+  <w:abstractNum w:abstractNumId="12">
     <w:nsid w:val="7DB26D54"/>
     <w:multiLevelType w:val="hybridMultilevel"/>
     <w:tmpl w:val="65BC707A"/>
@@ -2519,7 +2686,7 @@
     </w:lvl>
   </w:abstractNum>
   <w:num w:numId="1">
-    <w:abstractNumId w:val="8"/>
+    <w:abstractNumId w:val="9"/>
   </w:num>
   <w:num w:numId="2">
     <w:abstractNumId w:val="4"/>
@@ -2543,22 +2710,25 @@
     <w:abstractNumId w:val="5"/>
   </w:num>
   <w:num w:numId="9">
-    <w:abstractNumId w:val="9"/>
+    <w:abstractNumId w:val="10"/>
   </w:num>
   <w:num w:numId="10">
-    <w:abstractNumId w:val="10"/>
+    <w:abstractNumId w:val="11"/>
   </w:num>
   <w:num w:numId="11">
     <w:abstractNumId w:val="6"/>
   </w:num>
   <w:num w:numId="12">
-    <w:abstractNumId w:val="11"/>
+    <w:abstractNumId w:val="12"/>
+  </w:num>
+  <w:num w:numId="13">
+    <w:abstractNumId w:val="8"/>
   </w:num>
 </w:numbering>
 </file>
 
 <file path=word/styles.xml><?xml version="1.0" encoding="utf-8"?>
-<w:styles xmlns:mc="http://schemas.openxmlformats.org/markup-compatibility/2006" xmlns:r="http://schemas.openxmlformats.org/officeDocument/2006/relationships" xmlns:w="http://schemas.openxmlformats.org/wordprocessingml/2006/main" xmlns:w14="http://schemas.microsoft.com/office/word/2010/wordml" xmlns:w15="http://schemas.microsoft.com/office/word/2012/wordml" xmlns:w16cid="http://schemas.microsoft.com/office/word/2016/wordml/cid" xmlns:w16se="http://schemas.microsoft.com/office/word/2015/wordml/symex" mc:Ignorable="w14 w15 w16se w16cid">
+<w:styles xmlns:mc="http://schemas.openxmlformats.org/markup-compatibility/2006" xmlns:r="http://schemas.openxmlformats.org/officeDocument/2006/relationships" xmlns:w="http://schemas.openxmlformats.org/wordprocessingml/2006/main" xmlns:w14="http://schemas.microsoft.com/office/word/2010/wordml" xmlns:w15="http://schemas.microsoft.com/office/word/2012/wordml" mc:Ignorable="w14 w15">
   <w:docDefaults>
     <w:rPrDefault>
       <w:rPr>
@@ -2574,7 +2744,7 @@
       </w:pPr>
     </w:pPrDefault>
   </w:docDefaults>
-  <w:latentStyles w:defLockedState="0" w:defUIPriority="99" w:defSemiHidden="0" w:defUnhideWhenUsed="0" w:defQFormat="0" w:count="375">
+  <w:latentStyles w:defLockedState="0" w:defUIPriority="99" w:defSemiHidden="0" w:defUnhideWhenUsed="0" w:defQFormat="0" w:count="380">
     <w:lsdException w:name="Normal" w:uiPriority="0" w:qFormat="1"/>
     <w:lsdException w:name="heading 1" w:uiPriority="9" w:qFormat="1"/>
     <w:lsdException w:name="heading 2" w:semiHidden="1" w:uiPriority="9" w:unhideWhenUsed="1" w:qFormat="1"/>
@@ -2946,10 +3116,6 @@
     <w:lsdException w:name="List Table 5 Dark Accent 6" w:uiPriority="50"/>
     <w:lsdException w:name="List Table 6 Colorful Accent 6" w:uiPriority="51"/>
     <w:lsdException w:name="List Table 7 Colorful Accent 6" w:uiPriority="52"/>
-    <w:lsdException w:name="Mention" w:semiHidden="1" w:unhideWhenUsed="1"/>
-    <w:lsdException w:name="Smart Hyperlink" w:semiHidden="1" w:unhideWhenUsed="1"/>
-    <w:lsdException w:name="Hashtag" w:semiHidden="1" w:unhideWhenUsed="1"/>
-    <w:lsdException w:name="Unresolved Mention" w:semiHidden="1" w:unhideWhenUsed="1"/>
   </w:latentStyles>
   <w:style w:type="paragraph" w:default="1" w:styleId="Normal">
     <w:name w:val="Normal"/>
@@ -3060,7 +3226,7 @@
       <w:szCs w:val="26"/>
     </w:rPr>
   </w:style>
-  <w:style w:type="paragraph" w:styleId="Paragraphedeliste">
+  <w:style w:type="paragraph" w:styleId="Pardeliste">
     <w:name w:val="List Paragraph"/>
     <w:basedOn w:val="Normal"/>
     <w:uiPriority w:val="34"/>
@@ -3082,7 +3248,7 @@
       <w:u w:val="single"/>
     </w:rPr>
   </w:style>
-  <w:style w:type="character" w:styleId="Mentionnonrsolue">
+  <w:style w:type="character" w:customStyle="1" w:styleId="UnresolvedMention">
     <w:name w:val="Unresolved Mention"/>
     <w:basedOn w:val="Policepardfaut"/>
     <w:uiPriority w:val="99"/>
@@ -3120,7 +3286,7 @@
       <w:szCs w:val="24"/>
     </w:rPr>
   </w:style>
-  <w:style w:type="character" w:styleId="Lienhypertextesuivivisit">
+  <w:style w:type="character" w:styleId="Lienhypertextevisit">
     <w:name w:val="FollowedHyperlink"/>
     <w:basedOn w:val="Policepardfaut"/>
     <w:uiPriority w:val="99"/>
@@ -3131,6 +3297,32 @@
       <w:color w:val="954F72" w:themeColor="followedHyperlink"/>
       <w:u w:val="single"/>
     </w:rPr>
+  </w:style>
+  <w:style w:type="table" w:styleId="Grilledutableau">
+    <w:name w:val="Table Grid"/>
+    <w:basedOn w:val="TableauNormal"/>
+    <w:uiPriority w:val="39"/>
+    <w:rsid w:val="00A12FDB"/>
+    <w:pPr>
+      <w:spacing w:after="0" w:line="240" w:lineRule="auto"/>
+    </w:pPr>
+    <w:tblPr>
+      <w:tblInd w:w="0" w:type="dxa"/>
+      <w:tblBorders>
+        <w:top w:val="single" w:sz="4" w:space="0" w:color="auto"/>
+        <w:left w:val="single" w:sz="4" w:space="0" w:color="auto"/>
+        <w:bottom w:val="single" w:sz="4" w:space="0" w:color="auto"/>
+        <w:right w:val="single" w:sz="4" w:space="0" w:color="auto"/>
+        <w:insideH w:val="single" w:sz="4" w:space="0" w:color="auto"/>
+        <w:insideV w:val="single" w:sz="4" w:space="0" w:color="auto"/>
+      </w:tblBorders>
+      <w:tblCellMar>
+        <w:top w:w="0" w:type="dxa"/>
+        <w:left w:w="108" w:type="dxa"/>
+        <w:bottom w:w="0" w:type="dxa"/>
+        <w:right w:w="108" w:type="dxa"/>
+      </w:tblCellMar>
+    </w:tblPr>
   </w:style>
 </w:styles>
 </file>

</xml_diff>

<commit_message>
j'ai mangé une pomme sinon, le word est a jour et prêt à etre envoyé bande de tchoins. Je vous aime <3 coeur sur vous
</commit_message>
<xml_diff>
--- a/PROJET DEV WEB.docx
+++ b/PROJET DEV WEB.docx
@@ -139,13 +139,29 @@
       <w:pPr>
         <w:pStyle w:val="Titre1"/>
         <w:jc w:val="center"/>
-      </w:pPr>
-      <w:r>
+        <w:rPr>
+          <w:b/>
+          <w:sz w:val="96"/>
+          <w:u w:val="single"/>
+        </w:rPr>
+      </w:pPr>
+      <w:r>
+        <w:rPr>
+          <w:b/>
+          <w:sz w:val="96"/>
+          <w:u w:val="single"/>
+        </w:rPr>
         <w:lastRenderedPageBreak/>
         <w:t>SOMMAIRE</w:t>
       </w:r>
     </w:p>
-    <w:p/>
+    <w:p>
+      <w:pPr>
+        <w:rPr>
+          <w:sz w:val="21"/>
+        </w:rPr>
+      </w:pPr>
+    </w:p>
     <w:p>
       <w:pPr>
         <w:pStyle w:val="Titre2"/>
@@ -153,18 +169,23 @@
           <w:ilvl w:val="0"/>
           <w:numId w:val="7"/>
         </w:numPr>
-      </w:pPr>
-      <w:hyperlink w:anchor="_Groupe_:" w:history="1">
-        <w:r>
-          <w:rPr>
-            <w:rStyle w:val="Lienhypertexte"/>
-          </w:rPr>
-          <w:t>Groupe </w:t>
-        </w:r>
-      </w:hyperlink>
-      <w:r>
-        <w:t>:</w:t>
-      </w:r>
+        <w:rPr>
+          <w:sz w:val="72"/>
+        </w:rPr>
+      </w:pPr>
+      <w:r>
+        <w:rPr>
+          <w:sz w:val="72"/>
+        </w:rPr>
+        <w:t>Membre du groupe</w:t>
+      </w:r>
+    </w:p>
+    <w:p>
+      <w:pPr>
+        <w:rPr>
+          <w:sz w:val="21"/>
+        </w:rPr>
+      </w:pPr>
     </w:p>
     <w:p>
       <w:pPr>
@@ -173,15 +194,27 @@
           <w:ilvl w:val="0"/>
           <w:numId w:val="7"/>
         </w:numPr>
+        <w:rPr>
+          <w:rStyle w:val="Lienhypertexte"/>
+          <w:sz w:val="72"/>
+        </w:rPr>
       </w:pPr>
       <w:hyperlink w:anchor="_Notre_projet_:" w:history="1">
         <w:r>
           <w:rPr>
             <w:rStyle w:val="Lienhypertexte"/>
+            <w:sz w:val="72"/>
           </w:rPr>
           <w:t>Notre Projet :</w:t>
         </w:r>
       </w:hyperlink>
+    </w:p>
+    <w:p>
+      <w:pPr>
+        <w:rPr>
+          <w:sz w:val="21"/>
+        </w:rPr>
+      </w:pPr>
     </w:p>
     <w:p>
       <w:pPr>
@@ -190,18 +223,32 @@
           <w:ilvl w:val="0"/>
           <w:numId w:val="7"/>
         </w:numPr>
+        <w:rPr>
+          <w:sz w:val="72"/>
+        </w:rPr>
       </w:pPr>
       <w:hyperlink w:anchor="_Ressources_:" w:history="1">
         <w:r>
           <w:rPr>
             <w:rStyle w:val="Lienhypertexte"/>
+            <w:sz w:val="72"/>
           </w:rPr>
           <w:t>Ressources </w:t>
         </w:r>
       </w:hyperlink>
       <w:r>
+        <w:rPr>
+          <w:sz w:val="72"/>
+        </w:rPr>
         <w:t>:</w:t>
       </w:r>
+    </w:p>
+    <w:p>
+      <w:pPr>
+        <w:rPr>
+          <w:sz w:val="21"/>
+        </w:rPr>
+      </w:pPr>
     </w:p>
     <w:p>
       <w:pPr>
@@ -210,15 +257,27 @@
           <w:ilvl w:val="0"/>
           <w:numId w:val="7"/>
         </w:numPr>
+        <w:rPr>
+          <w:rStyle w:val="Lienhypertexte"/>
+          <w:sz w:val="72"/>
+        </w:rPr>
       </w:pPr>
       <w:hyperlink w:anchor="_Conception_du_projet" w:history="1">
         <w:r>
           <w:rPr>
             <w:rStyle w:val="Lienhypertexte"/>
+            <w:sz w:val="72"/>
           </w:rPr>
           <w:t>Conception du projet :</w:t>
         </w:r>
       </w:hyperlink>
+    </w:p>
+    <w:p>
+      <w:pPr>
+        <w:rPr>
+          <w:sz w:val="21"/>
+        </w:rPr>
+      </w:pPr>
     </w:p>
     <w:p>
       <w:pPr>
@@ -227,62 +286,27 @@
           <w:ilvl w:val="0"/>
           <w:numId w:val="7"/>
         </w:numPr>
+        <w:rPr>
+          <w:sz w:val="72"/>
+        </w:rPr>
       </w:pPr>
       <w:hyperlink w:anchor="_Avancement_du_projet" w:history="1">
         <w:r>
           <w:rPr>
             <w:rStyle w:val="Lienhypertexte"/>
+            <w:sz w:val="72"/>
           </w:rPr>
           <w:t>Avancement du projet :</w:t>
         </w:r>
       </w:hyperlink>
-    </w:p>
-    <w:p>
-      <w:pPr>
-        <w:pStyle w:val="Titre3"/>
-        <w:numPr>
-          <w:ilvl w:val="0"/>
-          <w:numId w:val="9"/>
-        </w:numPr>
-      </w:pPr>
-      <w:hyperlink w:anchor="_Séance_du_22/11/17" w:history="1">
-        <w:r>
-          <w:rPr>
-            <w:rStyle w:val="Lienhypertexte"/>
-          </w:rPr>
-          <w:t>Séance du 22/11/17</w:t>
-        </w:r>
-      </w:hyperlink>
-    </w:p>
-    <w:p>
-      <w:pPr>
-        <w:pStyle w:val="Titre3"/>
-        <w:numPr>
-          <w:ilvl w:val="0"/>
-          <w:numId w:val="9"/>
-        </w:numPr>
-      </w:pPr>
-      <w:hyperlink w:anchor="_Séance_du_06/12/17" w:history="1">
-        <w:r>
-          <w:rPr>
-            <w:rStyle w:val="Lienhypertexte"/>
-          </w:rPr>
-          <w:t>Séance du 06/12/17</w:t>
-        </w:r>
-      </w:hyperlink>
-    </w:p>
-    <w:p/>
-    <w:p/>
-    <w:p/>
-    <w:p/>
-    <w:p/>
-    <w:p/>
-    <w:p/>
-    <w:p/>
-    <w:p/>
-    <w:p/>
-    <w:p/>
-    <w:p/>
+      <w:r>
+        <w:rPr>
+          <w:rStyle w:val="Lienhypertexte"/>
+          <w:sz w:val="72"/>
+        </w:rPr>
+        <w:t xml:space="preserve"> (ventilation par séance)</w:t>
+      </w:r>
+    </w:p>
     <w:p/>
     <w:p/>
     <w:p/>
@@ -300,21 +324,40 @@
           <w:ilvl w:val="0"/>
           <w:numId w:val="8"/>
         </w:numPr>
+        <w:rPr>
+          <w:u w:val="single"/>
+        </w:rPr>
       </w:pPr>
       <w:bookmarkStart w:id="0" w:name="_Groupe_:"/>
       <w:bookmarkEnd w:id="0"/>
       <w:r>
         <w:rPr>
           <w:rStyle w:val="Titre1Car"/>
+          <w:u w:val="single"/>
         </w:rPr>
         <w:lastRenderedPageBreak/>
-        <w:t>Groupe</w:t>
-      </w:r>
-      <w:r>
-        <w:t> :</w:t>
-      </w:r>
-    </w:p>
-    <w:p/>
+        <w:t xml:space="preserve">Membres du </w:t>
+      </w:r>
+      <w:proofErr w:type="gramStart"/>
+      <w:r>
+        <w:rPr>
+          <w:rStyle w:val="Titre1Car"/>
+          <w:u w:val="single"/>
+        </w:rPr>
+        <w:t>groupe</w:t>
+      </w:r>
+      <w:r>
+        <w:rPr>
+          <w:u w:val="single"/>
+        </w:rPr>
+        <w:t>:</w:t>
+      </w:r>
+      <w:proofErr w:type="gramEnd"/>
+    </w:p>
+    <w:p>
+      <w:bookmarkStart w:id="1" w:name="_GoBack"/>
+      <w:bookmarkEnd w:id="1"/>
+    </w:p>
     <w:tbl>
       <w:tblPr>
         <w:tblStyle w:val="Grilledutableau"/>
@@ -340,6 +383,10 @@
               <w:jc w:val="center"/>
             </w:pPr>
             <w:r>
+              <w:rPr>
+                <w:noProof/>
+                <w:lang w:eastAsia="fr-FR"/>
+              </w:rPr>
               <w:drawing>
                 <wp:inline distT="0" distB="0" distL="0" distR="0" wp14:anchorId="0B01A0B2" wp14:editId="587E84EF">
                   <wp:extent cx="1403633" cy="1589956"/>
@@ -419,6 +466,10 @@
               <w:jc w:val="center"/>
             </w:pPr>
             <w:r>
+              <w:rPr>
+                <w:noProof/>
+                <w:lang w:eastAsia="fr-FR"/>
+              </w:rPr>
               <w:drawing>
                 <wp:inline distT="0" distB="0" distL="0" distR="0" wp14:anchorId="616F89FE" wp14:editId="0F0DD2EE">
                   <wp:extent cx="1304925" cy="1615621"/>
@@ -495,6 +546,10 @@
               <w:jc w:val="center"/>
             </w:pPr>
             <w:r>
+              <w:rPr>
+                <w:noProof/>
+                <w:lang w:eastAsia="fr-FR"/>
+              </w:rPr>
               <w:drawing>
                 <wp:inline distT="0" distB="0" distL="0" distR="0" wp14:anchorId="07F70DF0" wp14:editId="2BDE5222">
                   <wp:extent cx="1351742" cy="1628010"/>
@@ -574,6 +629,10 @@
               <w:jc w:val="center"/>
             </w:pPr>
             <w:r>
+              <w:rPr>
+                <w:noProof/>
+                <w:lang w:eastAsia="fr-FR"/>
+              </w:rPr>
               <w:drawing>
                 <wp:inline distT="0" distB="0" distL="0" distR="0" wp14:anchorId="29DE5F1B" wp14:editId="52F350E5">
                   <wp:extent cx="1588720" cy="1617961"/>
@@ -650,6 +709,10 @@
               <w:jc w:val="center"/>
             </w:pPr>
             <w:r>
+              <w:rPr>
+                <w:noProof/>
+                <w:lang w:eastAsia="fr-FR"/>
+              </w:rPr>
               <w:drawing>
                 <wp:inline distT="0" distB="0" distL="0" distR="0" wp14:anchorId="1202A692" wp14:editId="0ABCD854">
                   <wp:extent cx="1271346" cy="1513840"/>
@@ -729,6 +792,10 @@
               <w:jc w:val="center"/>
             </w:pPr>
             <w:r>
+              <w:rPr>
+                <w:noProof/>
+                <w:lang w:eastAsia="fr-FR"/>
+              </w:rPr>
               <w:drawing>
                 <wp:inline distT="0" distB="0" distL="0" distR="0" wp14:anchorId="3F162C9A" wp14:editId="50B9EE48">
                   <wp:extent cx="1459389" cy="1506694"/>
@@ -850,10 +917,16 @@
           <w:ilvl w:val="0"/>
           <w:numId w:val="8"/>
         </w:numPr>
-      </w:pPr>
-      <w:bookmarkStart w:id="1" w:name="_Notre_projet_:"/>
-      <w:bookmarkEnd w:id="1"/>
-      <w:r>
+        <w:rPr>
+          <w:u w:val="single"/>
+        </w:rPr>
+      </w:pPr>
+      <w:bookmarkStart w:id="2" w:name="_Notre_projet_:"/>
+      <w:bookmarkEnd w:id="2"/>
+      <w:r>
+        <w:rPr>
+          <w:u w:val="single"/>
+        </w:rPr>
         <w:lastRenderedPageBreak/>
         <w:t>Notre projet :</w:t>
       </w:r>
@@ -977,13 +1050,22 @@
           <w:ilvl w:val="0"/>
           <w:numId w:val="8"/>
         </w:numPr>
-      </w:pPr>
-      <w:bookmarkStart w:id="2" w:name="_Ressources_:"/>
-      <w:bookmarkEnd w:id="2"/>
-      <w:r>
+        <w:rPr>
+          <w:u w:val="single"/>
+        </w:rPr>
+      </w:pPr>
+      <w:bookmarkStart w:id="3" w:name="_Ressources_:"/>
+      <w:bookmarkEnd w:id="3"/>
+      <w:r>
+        <w:rPr>
+          <w:u w:val="single"/>
+        </w:rPr>
         <w:t>Ressources</w:t>
       </w:r>
       <w:r>
+        <w:rPr>
+          <w:u w:val="single"/>
+        </w:rPr>
         <w:t xml:space="preserve"> : </w:t>
       </w:r>
     </w:p>
@@ -1404,17 +1486,20 @@
           <w:ilvl w:val="0"/>
           <w:numId w:val="8"/>
         </w:numPr>
-      </w:pPr>
-      <w:bookmarkStart w:id="3" w:name="_Concept_:"/>
-      <w:bookmarkStart w:id="4" w:name="_Conception_du_projet"/>
-      <w:bookmarkEnd w:id="3"/>
+        <w:rPr>
+          <w:u w:val="single"/>
+        </w:rPr>
+      </w:pPr>
+      <w:bookmarkStart w:id="4" w:name="_Concept_:"/>
+      <w:bookmarkStart w:id="5" w:name="_Conception_du_projet"/>
       <w:bookmarkEnd w:id="4"/>
-      <w:r>
+      <w:bookmarkEnd w:id="5"/>
+      <w:r>
+        <w:rPr>
+          <w:u w:val="single"/>
+        </w:rPr>
         <w:lastRenderedPageBreak/>
-        <w:t>Conception du projet :</w:t>
-      </w:r>
-      <w:r>
-        <w:t xml:space="preserve"> </w:t>
+        <w:t xml:space="preserve">Conception du projet : </w:t>
       </w:r>
     </w:p>
     <w:p/>
@@ -1450,14 +1535,12 @@
       </w:r>
     </w:p>
     <w:p>
-      <w:bookmarkStart w:id="5" w:name="_GoBack"/>
       <w:r>
         <w:rPr>
           <w:u w:val="single"/>
         </w:rPr>
         <w:t>La partie développement :</w:t>
       </w:r>
-      <w:bookmarkEnd w:id="5"/>
       <w:r>
         <w:t xml:space="preserve"> comme son nom l’indique, il s’agit de développer le jeu, ses fonctionnalités, ses options mais aussi son environnement et son contexte.</w:t>
       </w:r>
@@ -1470,10 +1553,16 @@
           <w:ilvl w:val="0"/>
           <w:numId w:val="8"/>
         </w:numPr>
+        <w:rPr>
+          <w:u w:val="single"/>
+        </w:rPr>
       </w:pPr>
       <w:bookmarkStart w:id="6" w:name="_Avancement_du_projet"/>
       <w:bookmarkEnd w:id="6"/>
       <w:r>
+        <w:rPr>
+          <w:u w:val="single"/>
+        </w:rPr>
         <w:t>Avancement du projet :</w:t>
       </w:r>
     </w:p>
@@ -1485,10 +1574,16 @@
           <w:ilvl w:val="0"/>
           <w:numId w:val="13"/>
         </w:numPr>
+        <w:rPr>
+          <w:u w:val="single"/>
+        </w:rPr>
       </w:pPr>
       <w:bookmarkStart w:id="7" w:name="_Séance_du_22/11/17"/>
       <w:bookmarkEnd w:id="7"/>
       <w:r>
+        <w:rPr>
+          <w:u w:val="single"/>
+        </w:rPr>
         <w:t>Séance du 22/11/17</w:t>
       </w:r>
     </w:p>
@@ -1503,26 +1598,151 @@
         <w:t>Lors de cette séance, nous avons</w:t>
       </w:r>
       <w:r>
-        <w:t xml:space="preserve"> commencé la rédaction de notre compte rendu pour un aperçu régulier de l’avancement de notre projet. Nous avons créé un git permettant un partage clair de nos différents fichiers pour que chaque membre du groupe ainsi que le chef de « labo » puissent y avoir accès. </w:t>
-      </w:r>
-    </w:p>
-    <w:p>
-      <w:r>
-        <w:t>Concernant le projet en lui-même, nous avons crée notre serveur JS et crée la page d’accueil de tron.io.</w:t>
-      </w:r>
-    </w:p>
+        <w:t xml:space="preserve"> commencé</w:t>
+      </w:r>
+      <w:r>
+        <w:t xml:space="preserve"> mettre en place un compte-rendu afin d’assurer le suivi de notre projet de la meilleure des manières</w:t>
+      </w:r>
+      <w:r>
+        <w:t>.</w:t>
+      </w:r>
+      <w:r>
+        <w:t xml:space="preserve"> En parallèle,</w:t>
+      </w:r>
+      <w:r>
+        <w:t xml:space="preserve"> </w:t>
+      </w:r>
+      <w:r>
+        <w:t>n</w:t>
+      </w:r>
+      <w:r>
+        <w:t xml:space="preserve">ous avons créé </w:t>
+      </w:r>
+      <w:r>
+        <w:t xml:space="preserve">un </w:t>
+      </w:r>
+      <w:proofErr w:type="spellStart"/>
+      <w:r>
+        <w:t>répository</w:t>
+      </w:r>
+      <w:proofErr w:type="spellEnd"/>
+      <w:r>
+        <w:t xml:space="preserve"> git permettant un partage clair de nos différents fichiers pour que chaque membre du groupe ainsi que le chef de « labo » puissent y av</w:t>
+      </w:r>
+      <w:r>
+        <w:t>oir accès.</w:t>
+      </w:r>
+    </w:p>
+    <w:p>
+      <w:r>
+        <w:t xml:space="preserve">Concernant le projet en lui-même, nous avons crée notre serveur </w:t>
+      </w:r>
+      <w:proofErr w:type="spellStart"/>
+      <w:r>
+        <w:t>Node</w:t>
+      </w:r>
+      <w:r>
+        <w:t>JS</w:t>
+      </w:r>
+      <w:proofErr w:type="spellEnd"/>
+      <w:r>
+        <w:t xml:space="preserve"> </w:t>
+      </w:r>
+      <w:r>
+        <w:t>ainsi que</w:t>
+      </w:r>
+      <w:r>
+        <w:t xml:space="preserve"> la page d’accueil de tron.io.</w:t>
+      </w:r>
+    </w:p>
+    <w:p>
+      <w:r>
+        <w:t>Nous avons aussi pu prendre le temps de nous documenter sur les technologies à utiliser et comment les manipuler. Nous n’avons cependant pas eu le temps d’effectuer les premiers tests qui nous auraient permis de nous aiguiller davantage.</w:t>
+      </w:r>
+    </w:p>
+    <w:p/>
+    <w:p/>
     <w:p>
       <w:pPr>
         <w:pStyle w:val="Titre2"/>
         <w:numPr>
           <w:ilvl w:val="0"/>
-          <w:numId w:val="12"/>
+          <w:numId w:val="13"/>
         </w:numPr>
+        <w:rPr>
+          <w:u w:val="single"/>
+        </w:rPr>
       </w:pPr>
       <w:bookmarkStart w:id="8" w:name="_Séance_du_06/12/17"/>
       <w:bookmarkEnd w:id="8"/>
       <w:r>
+        <w:rPr>
+          <w:u w:val="single"/>
+        </w:rPr>
         <w:t>Séance du 06/12/17</w:t>
+      </w:r>
+    </w:p>
+    <w:p/>
+    <w:p>
+      <w:r>
+        <w:t>Durant cette séance nous avons continué nos recherches.</w:t>
+      </w:r>
+      <w:r>
+        <w:br/>
+        <w:t>Nous avons pu trouver différentes méthodes pour arriver à produire un jeu IO. Nous avons donc passé la journée à faire une batterie de test afin d’adapter au mieux nos trouvailles en vu de nos besoins.</w:t>
+      </w:r>
+    </w:p>
+    <w:p>
+      <w:r>
+        <w:t xml:space="preserve">En parallèle, nous avons configuré le serveur </w:t>
+      </w:r>
+      <w:proofErr w:type="spellStart"/>
+      <w:r>
+        <w:t>node</w:t>
+      </w:r>
+      <w:proofErr w:type="spellEnd"/>
+      <w:r>
+        <w:t xml:space="preserve"> JS a priori prêt à héberger notre code fonctionnel.</w:t>
+      </w:r>
+    </w:p>
+    <w:p>
+      <w:r>
+        <w:t xml:space="preserve">Pour information, afin de tester nos codes, nous avons chacun paramétré un serveur </w:t>
+      </w:r>
+      <w:proofErr w:type="spellStart"/>
+      <w:r>
+        <w:t>node</w:t>
+      </w:r>
+      <w:proofErr w:type="spellEnd"/>
+      <w:r>
+        <w:t xml:space="preserve"> JS en local sur nos machines.</w:t>
+      </w:r>
+    </w:p>
+    <w:p/>
+    <w:p/>
+    <w:p>
+      <w:pPr>
+        <w:pStyle w:val="Titre2"/>
+        <w:numPr>
+          <w:ilvl w:val="0"/>
+          <w:numId w:val="13"/>
+        </w:numPr>
+        <w:rPr>
+          <w:u w:val="single"/>
+        </w:rPr>
+      </w:pPr>
+      <w:r>
+        <w:rPr>
+          <w:u w:val="single"/>
+        </w:rPr>
+        <w:lastRenderedPageBreak/>
+        <w:t>Séance du 20/12/17</w:t>
+      </w:r>
+    </w:p>
+    <w:p/>
+    <w:p>
+      <w:r>
+        <w:t>Durant cette séance, nous avons enfin pu regrouper les différentes fonctionnalités que nous avons pu développer. Très peu marchées entre elles, du coup, l’intégralité de la journée a été consacrée à l’assemblage des « pièces » ainsi qu’a l’adaptation de certaines parties non fonctionnelles une fois intégrées.</w:t>
       </w:r>
     </w:p>
     <w:sectPr>

</xml_diff>